<commit_message>
afinando detalles y slides del delivery 1
</commit_message>
<xml_diff>
--- a/Assignment1.docx
+++ b/Assignment1.docx
@@ -1,6 +1,6 @@
 
 <file path=word/document.xml><?xml version="1.0" encoding="utf-8"?>
-<w:document xmlns:wpc="http://schemas.microsoft.com/office/word/2010/wordprocessingCanvas" xmlns:cx="http://schemas.microsoft.com/office/drawing/2014/chartex" xmlns:cx1="http://schemas.microsoft.com/office/drawing/2015/9/8/chartex" xmlns:cx2="http://schemas.microsoft.com/office/drawing/2015/10/21/chartex" xmlns:mc="http://schemas.openxmlformats.org/markup-compatibility/2006" xmlns:o="urn:schemas-microsoft-com:office:office" xmlns:r="http://schemas.openxmlformats.org/officeDocument/2006/relationships" xmlns:m="http://schemas.openxmlformats.org/officeDocument/2006/math" xmlns:v="urn:schemas-microsoft-com:vml" xmlns:wp14="http://schemas.microsoft.com/office/word/2010/wordprocessingDrawing" xmlns:wp="http://schemas.openxmlformats.org/drawingml/2006/wordprocessingDrawing" xmlns:w10="urn:schemas-microsoft-com:office:word" xmlns:w="http://schemas.openxmlformats.org/wordprocessingml/2006/main" xmlns:w14="http://schemas.microsoft.com/office/word/2010/wordml" xmlns:w15="http://schemas.microsoft.com/office/word/2012/wordml" xmlns:w16se="http://schemas.microsoft.com/office/word/2015/wordml/symex" xmlns:wpg="http://schemas.microsoft.com/office/word/2010/wordprocessingGroup" xmlns:wpi="http://schemas.microsoft.com/office/word/2010/wordprocessingInk" xmlns:wne="http://schemas.microsoft.com/office/word/2006/wordml" xmlns:wps="http://schemas.microsoft.com/office/word/2010/wordprocessingShape" mc:Ignorable="w14 w15 w16se wp14">
+<w:document xmlns:wpc="http://schemas.microsoft.com/office/word/2010/wordprocessingCanvas" xmlns:mo="http://schemas.microsoft.com/office/mac/office/2008/main" xmlns:mc="http://schemas.openxmlformats.org/markup-compatibility/2006" xmlns:mv="urn:schemas-microsoft-com:mac:vml" xmlns:o="urn:schemas-microsoft-com:office:office" xmlns:r="http://schemas.openxmlformats.org/officeDocument/2006/relationships" xmlns:m="http://schemas.openxmlformats.org/officeDocument/2006/math" xmlns:v="urn:schemas-microsoft-com:vml" xmlns:wp14="http://schemas.microsoft.com/office/word/2010/wordprocessingDrawing" xmlns:wp="http://schemas.openxmlformats.org/drawingml/2006/wordprocessingDrawing" xmlns:w10="urn:schemas-microsoft-com:office:word" xmlns:w="http://schemas.openxmlformats.org/wordprocessingml/2006/main" xmlns:w14="http://schemas.microsoft.com/office/word/2010/wordml" xmlns:w15="http://schemas.microsoft.com/office/word/2012/wordml" xmlns:wpg="http://schemas.microsoft.com/office/word/2010/wordprocessingGroup" xmlns:wpi="http://schemas.microsoft.com/office/word/2010/wordprocessingInk" xmlns:wne="http://schemas.microsoft.com/office/word/2006/wordml" xmlns:wps="http://schemas.microsoft.com/office/word/2010/wordprocessingShape" mc:Ignorable="w14 w15 wp14">
   <w:body>
     <w:p>
       <w:pPr>
@@ -39,149 +39,66 @@
     </w:p>
     <w:p>
       <w:pPr>
-        <w:spacing w:line="276" w:lineRule="auto"/>
-        <w:ind w:left="375"/>
-        <w:rPr>
-          <w:lang w:val="en-GB"/>
-        </w:rPr>
-      </w:pPr>
-      <w:r>
-        <w:rPr>
-          <w:lang w:val="en-GB"/>
-        </w:rPr>
-        <w:t xml:space="preserve">An accessible environment is </w:t>
-      </w:r>
-      <w:r>
-        <w:rPr>
-          <w:lang w:val="en-GB"/>
-        </w:rPr>
-        <w:t>where an</w:t>
-      </w:r>
-      <w:r>
-        <w:rPr>
-          <w:lang w:val="en-GB"/>
-        </w:rPr>
-        <w:t xml:space="preserve"> agent can obtain complete, accurate, up-to-date information about the environment's state. In this project we have different agents, one of which is the scout agent; this agent is particularly important since t</w:t>
-      </w:r>
-      <w:r>
-        <w:rPr>
-          <w:lang w:val="en-GB"/>
-        </w:rPr>
-        <w:t>he job of the scout agents is to explore the map</w:t>
-      </w:r>
-      <w:r>
-        <w:rPr>
-          <w:lang w:val="en-GB"/>
-        </w:rPr>
-        <w:t xml:space="preserve"> of the city. T</w:t>
-      </w:r>
-      <w:r>
-        <w:rPr>
-          <w:lang w:val="en-GB"/>
-        </w:rPr>
-        <w:t>hese agents will move through the city discovering the buildings that have garbage</w:t>
-      </w:r>
-      <w:r>
-        <w:rPr>
-          <w:lang w:val="en-GB"/>
-        </w:rPr>
-        <w:t xml:space="preserve">. This agent is the one that knows most of the map, </w:t>
-      </w:r>
-      <w:r>
-        <w:rPr>
-          <w:lang w:val="en-GB"/>
-        </w:rPr>
-        <w:t xml:space="preserve">it </w:t>
-      </w:r>
-      <w:r>
-        <w:rPr>
-          <w:lang w:val="en-GB"/>
-        </w:rPr>
-        <w:t>has access to all the information in the environment that is relevant to its task</w:t>
-      </w:r>
-      <w:r>
-        <w:rPr>
-          <w:rStyle w:val="FootnoteReference"/>
-          <w:lang w:val="en-GB"/>
-        </w:rPr>
-        <w:footnoteReference w:id="1"/>
-      </w:r>
-      <w:r>
-        <w:rPr>
-          <w:lang w:val="en-GB"/>
-        </w:rPr>
-        <w:t xml:space="preserve">. </w:t>
-      </w:r>
-      <w:r>
-        <w:rPr>
-          <w:lang w:val="en-GB"/>
-        </w:rPr>
-        <w:t xml:space="preserve">For this reason, we have to consider </w:t>
-      </w:r>
-      <w:r>
-        <w:rPr>
-          <w:lang w:val="en-GB"/>
-        </w:rPr>
-        <w:t xml:space="preserve">the environment </w:t>
-      </w:r>
-      <w:r>
-        <w:rPr>
-          <w:lang w:val="en-GB"/>
-        </w:rPr>
-        <w:t xml:space="preserve">accessible since there is </w:t>
-      </w:r>
-      <w:r>
-        <w:rPr>
-          <w:lang w:val="en-GB"/>
-        </w:rPr>
-        <w:t xml:space="preserve">at least one </w:t>
-      </w:r>
-      <w:r>
-        <w:rPr>
-          <w:lang w:val="en-GB"/>
-        </w:rPr>
-        <w:t>agent that knows the complete, up-to-date information of the environment.</w:t>
-      </w:r>
-    </w:p>
-    <w:p>
-      <w:pPr>
         <w:pStyle w:val="Heading2"/>
         <w:ind w:left="375"/>
         <w:rPr>
-          <w:lang w:val="en-GB"/>
-        </w:rPr>
-      </w:pPr>
-      <w:r>
-        <w:rPr>
-          <w:lang w:val="en-GB"/>
-        </w:rPr>
-        <w:t>Deterministic or non-deterministic.</w:t>
-      </w:r>
-    </w:p>
-    <w:p>
-      <w:pPr>
-        <w:ind w:left="375"/>
-        <w:rPr>
-          <w:lang w:val="en-GB"/>
-        </w:rPr>
-      </w:pPr>
-      <w:r>
-        <w:rPr>
-          <w:lang w:val="en-GB"/>
-        </w:rPr>
-        <w:t xml:space="preserve">An environment in </w:t>
-      </w:r>
-      <w:r>
-        <w:rPr>
-          <w:lang w:val="en-GB"/>
-        </w:rPr>
-        <w:t>which any action</w:t>
-      </w:r>
-      <w:r>
-        <w:rPr>
-          <w:lang w:val="en-GB"/>
-        </w:rPr>
-        <w:t xml:space="preserve"> has a single guaranteed effect, this means that there is no uncertainty about the resulting state after performing an action. All agents fill this characteristic. There is a clear difference in the states after each agent performs an action, for example, the harvester once it collects the garbage, the state changes to ‘no garbage’, there is no other state it could change to.</w:t>
+          <w:rFonts w:asciiTheme="minorHAnsi" w:eastAsiaTheme="minorHAnsi" w:hAnsiTheme="minorHAnsi" w:cstheme="minorBidi"/>
+          <w:color w:val="auto"/>
+          <w:sz w:val="22"/>
+          <w:szCs w:val="22"/>
+          <w:lang w:val="en-GB"/>
+        </w:rPr>
+      </w:pPr>
+      <w:r>
+        <w:rPr>
+          <w:rFonts w:asciiTheme="minorHAnsi" w:eastAsiaTheme="minorHAnsi" w:hAnsiTheme="minorHAnsi" w:cstheme="minorBidi"/>
+          <w:color w:val="auto"/>
+          <w:sz w:val="22"/>
+          <w:szCs w:val="22"/>
+          <w:lang w:val="en-GB"/>
+        </w:rPr>
+        <w:t xml:space="preserve">An </w:t>
+      </w:r>
+      <w:r>
+        <w:rPr>
+          <w:rFonts w:asciiTheme="minorHAnsi" w:eastAsiaTheme="minorHAnsi" w:hAnsiTheme="minorHAnsi" w:cstheme="minorBidi"/>
+          <w:b/>
+          <w:color w:val="auto"/>
+          <w:sz w:val="22"/>
+          <w:szCs w:val="22"/>
+          <w:lang w:val="en-GB"/>
+        </w:rPr>
+        <w:t>accessible</w:t>
+      </w:r>
+      <w:r>
+        <w:rPr>
+          <w:rFonts w:asciiTheme="minorHAnsi" w:eastAsiaTheme="minorHAnsi" w:hAnsiTheme="minorHAnsi" w:cstheme="minorBidi"/>
+          <w:color w:val="auto"/>
+          <w:sz w:val="22"/>
+          <w:szCs w:val="22"/>
+          <w:lang w:val="en-GB"/>
+        </w:rPr>
+        <w:t xml:space="preserve"> environment is one in which an agent can obtain complete, accurate, up-to-date information about the environment's state. In this project we have different agents, one of which is the system agent; </w:t>
+      </w:r>
+      <w:r>
+        <w:rPr>
+          <w:rFonts w:asciiTheme="minorHAnsi" w:eastAsiaTheme="minorHAnsi" w:hAnsiTheme="minorHAnsi" w:cstheme="minorBidi"/>
+          <w:color w:val="auto"/>
+          <w:sz w:val="22"/>
+          <w:szCs w:val="22"/>
+          <w:lang w:val="en-GB"/>
+        </w:rPr>
+        <w:t>t</w:t>
+      </w:r>
+      <w:r>
+        <w:rPr>
+          <w:rFonts w:asciiTheme="minorHAnsi" w:eastAsiaTheme="minorHAnsi" w:hAnsiTheme="minorHAnsi" w:cstheme="minorBidi"/>
+          <w:color w:val="auto"/>
+          <w:sz w:val="22"/>
+          <w:szCs w:val="22"/>
+          <w:lang w:val="en-GB"/>
+        </w:rPr>
+        <w:t>his agent is particularly important since its job is to load the environment itself. So in this case, the system agent communicates the complete, up-to-date information of the environment to the other agents.</w:t>
       </w:r>
     </w:p>
     <w:p>
@@ -196,167 +113,7 @@
         <w:rPr>
           <w:lang w:val="en-GB"/>
         </w:rPr>
-        <w:t>Episodic or non-episodic.</w:t>
-      </w:r>
-    </w:p>
-    <w:p>
-      <w:pPr>
-        <w:ind w:left="375" w:firstLine="25"/>
-        <w:rPr>
-          <w:lang w:val="en-GB"/>
-        </w:rPr>
-      </w:pPr>
-      <w:r>
-        <w:rPr>
-          <w:lang w:val="en-GB"/>
-        </w:rPr>
-        <w:t xml:space="preserve">In an environment that can be considered episodic each episode accounts for </w:t>
-      </w:r>
-      <w:r>
-        <w:rPr>
-          <w:lang w:val="en-GB"/>
-        </w:rPr>
-        <w:t>the agent’s actions and reactions</w:t>
-      </w:r>
-      <w:r>
-        <w:rPr>
-          <w:lang w:val="en-GB"/>
-        </w:rPr>
-        <w:t xml:space="preserve"> of the current episode</w:t>
-      </w:r>
-      <w:r>
-        <w:rPr>
-          <w:lang w:val="en-GB"/>
-        </w:rPr>
-        <w:t>. T</w:t>
-      </w:r>
-      <w:r>
-        <w:rPr>
-          <w:lang w:val="en-GB"/>
-        </w:rPr>
-        <w:t>his means that every input and output are independent in each episode. This kind of environment has a considerable advantage compared</w:t>
-      </w:r>
-      <w:r>
-        <w:rPr>
-          <w:lang w:val="en-GB"/>
-        </w:rPr>
-        <w:t xml:space="preserve"> with</w:t>
-      </w:r>
-      <w:r>
-        <w:rPr>
-          <w:lang w:val="en-GB"/>
-        </w:rPr>
-        <w:t xml:space="preserve"> non-episodic due to agents not </w:t>
-      </w:r>
-      <w:r>
-        <w:rPr>
-          <w:lang w:val="en-GB"/>
-        </w:rPr>
-        <w:t xml:space="preserve">having </w:t>
-      </w:r>
-      <w:r>
-        <w:rPr>
-          <w:lang w:val="en-GB"/>
-        </w:rPr>
-        <w:t>to think further.</w:t>
-      </w:r>
-      <w:r>
-        <w:rPr>
-          <w:lang w:val="en-GB"/>
-        </w:rPr>
-        <w:t xml:space="preserve"> This attribute is seen in the agents </w:t>
-      </w:r>
-      <w:r>
-        <w:rPr>
-          <w:lang w:val="en-GB"/>
-        </w:rPr>
-        <w:t xml:space="preserve">where </w:t>
-      </w:r>
-      <w:r>
-        <w:rPr>
-          <w:lang w:val="en-GB"/>
-        </w:rPr>
-        <w:t xml:space="preserve">their actions </w:t>
-      </w:r>
-      <w:r>
-        <w:rPr>
-          <w:lang w:val="en-GB"/>
-        </w:rPr>
-        <w:t xml:space="preserve">are </w:t>
-      </w:r>
-      <w:r>
-        <w:rPr>
-          <w:lang w:val="en-GB"/>
-        </w:rPr>
-        <w:t>delimited by each episode and do not requi</w:t>
-      </w:r>
-      <w:r>
-        <w:rPr>
-          <w:lang w:val="en-GB"/>
-        </w:rPr>
-        <w:t>re information of previous steps;</w:t>
-      </w:r>
-      <w:r>
-        <w:rPr>
-          <w:lang w:val="en-GB"/>
-        </w:rPr>
-        <w:t xml:space="preserve"> for </w:t>
-      </w:r>
-      <w:r>
-        <w:rPr>
-          <w:lang w:val="en-GB"/>
-        </w:rPr>
-        <w:t>example, a</w:t>
-      </w:r>
-      <w:r>
-        <w:rPr>
-          <w:lang w:val="en-GB"/>
-        </w:rPr>
-        <w:t xml:space="preserve"> </w:t>
-      </w:r>
-      <w:r>
-        <w:rPr>
-          <w:lang w:val="en-GB"/>
-        </w:rPr>
-        <w:t xml:space="preserve">scout </w:t>
-      </w:r>
-      <w:r>
-        <w:rPr>
-          <w:lang w:val="en-GB"/>
-        </w:rPr>
-        <w:t xml:space="preserve">does not require any </w:t>
-      </w:r>
-      <w:r>
-        <w:rPr>
-          <w:lang w:val="en-GB"/>
-        </w:rPr>
-        <w:t xml:space="preserve">previous </w:t>
-      </w:r>
-      <w:r>
-        <w:rPr>
-          <w:lang w:val="en-GB"/>
-        </w:rPr>
-        <w:t xml:space="preserve">information </w:t>
-      </w:r>
-      <w:r>
-        <w:rPr>
-          <w:lang w:val="en-GB"/>
-        </w:rPr>
-        <w:t xml:space="preserve">from previous episodes </w:t>
-      </w:r>
-      <w:r>
-        <w:rPr>
-          <w:lang w:val="en-GB"/>
-        </w:rPr>
-        <w:t>to collect the garbage</w:t>
-      </w:r>
-      <w:bookmarkStart w:id="0" w:name="_GoBack"/>
-      <w:bookmarkEnd w:id="0"/>
-      <w:r>
-        <w:rPr>
-          <w:lang w:val="en-GB"/>
-        </w:rPr>
-        <w:t>.</w:t>
+        <w:t>Deterministic or non-deterministic.</w:t>
       </w:r>
     </w:p>
     <w:p>
@@ -364,52 +121,63 @@
         <w:pStyle w:val="Heading2"/>
         <w:ind w:left="375"/>
         <w:rPr>
-          <w:lang w:val="en-GB"/>
-        </w:rPr>
-      </w:pPr>
-      <w:r>
-        <w:rPr>
-          <w:lang w:val="en-GB"/>
-        </w:rPr>
-        <w:t>Static or dynamic.</w:t>
-      </w:r>
-    </w:p>
-    <w:p>
-      <w:pPr>
-        <w:ind w:left="375"/>
-        <w:rPr>
-          <w:lang w:val="en-GB"/>
-        </w:rPr>
-      </w:pPr>
-      <w:r>
-        <w:rPr>
-          <w:lang w:val="en-GB"/>
-        </w:rPr>
-        <w:t xml:space="preserve">This environment is static, considering the definition a static environment is </w:t>
-      </w:r>
-      <w:r>
-        <w:rPr>
-          <w:lang w:val="en-GB"/>
-        </w:rPr>
-        <w:t>one tha</w:t>
-      </w:r>
-      <w:r>
-        <w:rPr>
-          <w:lang w:val="en-GB"/>
-        </w:rPr>
-        <w:t xml:space="preserve">t can be assumed to </w:t>
-      </w:r>
-      <w:r>
-        <w:rPr>
-          <w:lang w:val="en-GB"/>
-        </w:rPr>
-        <w:t>remain unchanged except by the performance of actions by the agent.</w:t>
-      </w:r>
-      <w:r>
-        <w:rPr>
-          <w:lang w:val="en-GB"/>
-        </w:rPr>
-        <w:t xml:space="preserve"> In this problem, the effect on the environment is always determined by the agents. There is no other process aside from the agents that is affecting the world.</w:t>
+          <w:rFonts w:asciiTheme="minorHAnsi" w:eastAsiaTheme="minorHAnsi" w:hAnsiTheme="minorHAnsi" w:cstheme="minorBidi"/>
+          <w:color w:val="auto"/>
+          <w:sz w:val="22"/>
+          <w:szCs w:val="22"/>
+          <w:lang w:val="en-GB"/>
+        </w:rPr>
+      </w:pPr>
+      <w:r>
+        <w:rPr>
+          <w:rFonts w:asciiTheme="minorHAnsi" w:eastAsiaTheme="minorHAnsi" w:hAnsiTheme="minorHAnsi" w:cstheme="minorBidi"/>
+          <w:color w:val="auto"/>
+          <w:sz w:val="22"/>
+          <w:szCs w:val="22"/>
+          <w:lang w:val="en-GB"/>
+        </w:rPr>
+        <w:t xml:space="preserve">An environment in which an action has one single guaranteed effect is </w:t>
+      </w:r>
+      <w:r>
+        <w:rPr>
+          <w:rFonts w:asciiTheme="minorHAnsi" w:eastAsiaTheme="minorHAnsi" w:hAnsiTheme="minorHAnsi" w:cstheme="minorBidi"/>
+          <w:b/>
+          <w:color w:val="auto"/>
+          <w:sz w:val="22"/>
+          <w:szCs w:val="22"/>
+          <w:lang w:val="en-GB"/>
+        </w:rPr>
+        <w:t>deterministic</w:t>
+      </w:r>
+      <w:r>
+        <w:rPr>
+          <w:rFonts w:asciiTheme="minorHAnsi" w:eastAsiaTheme="minorHAnsi" w:hAnsiTheme="minorHAnsi" w:cstheme="minorBidi"/>
+          <w:color w:val="auto"/>
+          <w:sz w:val="22"/>
+          <w:szCs w:val="22"/>
+          <w:lang w:val="en-GB"/>
+        </w:rPr>
+        <w:t>, this means that there is no uncertainty about the resulting state after performing an action. Hence, we can say that there is a clear difference in the state of the environment after any action performed by an agent. For example, the harvester after collecting the garbage, changes the state</w:t>
+      </w:r>
+      <w:r>
+        <w:rPr>
+          <w:rFonts w:asciiTheme="minorHAnsi" w:eastAsiaTheme="minorHAnsi" w:hAnsiTheme="minorHAnsi" w:cstheme="minorBidi"/>
+          <w:color w:val="auto"/>
+          <w:sz w:val="22"/>
+          <w:szCs w:val="22"/>
+          <w:lang w:val="en-GB"/>
+        </w:rPr>
+        <w:t xml:space="preserve"> of the environment</w:t>
+      </w:r>
+      <w:r>
+        <w:rPr>
+          <w:rFonts w:asciiTheme="minorHAnsi" w:eastAsiaTheme="minorHAnsi" w:hAnsiTheme="minorHAnsi" w:cstheme="minorBidi"/>
+          <w:color w:val="auto"/>
+          <w:sz w:val="22"/>
+          <w:szCs w:val="22"/>
+          <w:lang w:val="en-GB"/>
+        </w:rPr>
+        <w:t xml:space="preserve"> to ‘no garbage’; there is no other state it could change to.</w:t>
       </w:r>
     </w:p>
     <w:p>
@@ -424,6 +192,270 @@
         <w:rPr>
           <w:lang w:val="en-GB"/>
         </w:rPr>
+        <w:t>Episodic or non-episodic</w:t>
+      </w:r>
+      <w:r>
+        <w:rPr>
+          <w:lang w:val="en-GB"/>
+        </w:rPr>
+        <w:t>.</w:t>
+      </w:r>
+    </w:p>
+    <w:p>
+      <w:pPr>
+        <w:ind w:left="375" w:firstLine="25"/>
+        <w:rPr>
+          <w:lang w:val="en-GB"/>
+        </w:rPr>
+      </w:pPr>
+      <w:r>
+        <w:rPr>
+          <w:lang w:val="en-GB"/>
+        </w:rPr>
+        <w:t xml:space="preserve">In an environment that can be considered </w:t>
+      </w:r>
+      <w:r>
+        <w:rPr>
+          <w:b/>
+          <w:lang w:val="en-GB"/>
+        </w:rPr>
+        <w:t>episodic</w:t>
+      </w:r>
+      <w:r>
+        <w:rPr>
+          <w:lang w:val="en-GB"/>
+        </w:rPr>
+        <w:t xml:space="preserve"> each episode accounts for the agent’s actions and reactions of the current episode</w:t>
+      </w:r>
+      <w:r>
+        <w:rPr>
+          <w:lang w:val="en-GB"/>
+        </w:rPr>
+        <w:t>. T</w:t>
+      </w:r>
+      <w:r>
+        <w:rPr>
+          <w:lang w:val="en-GB"/>
+        </w:rPr>
+        <w:t xml:space="preserve">his means that </w:t>
+      </w:r>
+      <w:r>
+        <w:rPr>
+          <w:lang w:val="en-GB"/>
+        </w:rPr>
+        <w:t>every</w:t>
+      </w:r>
+      <w:r>
+        <w:rPr>
+          <w:lang w:val="en-GB"/>
+        </w:rPr>
+        <w:t xml:space="preserve"> </w:t>
+      </w:r>
+      <w:r>
+        <w:rPr>
+          <w:lang w:val="en-GB"/>
+        </w:rPr>
+        <w:t>agent’s actions</w:t>
+      </w:r>
+      <w:r>
+        <w:rPr>
+          <w:lang w:val="en-GB"/>
+        </w:rPr>
+        <w:t xml:space="preserve"> are independent in each episode. This kind of environment has a considerable advantage compared</w:t>
+      </w:r>
+      <w:r>
+        <w:rPr>
+          <w:lang w:val="en-GB"/>
+        </w:rPr>
+        <w:t xml:space="preserve"> with</w:t>
+      </w:r>
+      <w:r>
+        <w:rPr>
+          <w:lang w:val="en-GB"/>
+        </w:rPr>
+        <w:t xml:space="preserve"> non-episodic due to agents not </w:t>
+      </w:r>
+      <w:r>
+        <w:rPr>
+          <w:lang w:val="en-GB"/>
+        </w:rPr>
+        <w:t xml:space="preserve">having </w:t>
+      </w:r>
+      <w:r>
+        <w:rPr>
+          <w:lang w:val="en-GB"/>
+        </w:rPr>
+        <w:t>to think further.</w:t>
+      </w:r>
+      <w:r>
+        <w:rPr>
+          <w:lang w:val="en-GB"/>
+        </w:rPr>
+        <w:t xml:space="preserve"> This attribute is seen in the agents </w:t>
+      </w:r>
+      <w:r>
+        <w:rPr>
+          <w:lang w:val="en-GB"/>
+        </w:rPr>
+        <w:t xml:space="preserve">where </w:t>
+      </w:r>
+      <w:r>
+        <w:rPr>
+          <w:lang w:val="en-GB"/>
+        </w:rPr>
+        <w:t xml:space="preserve">their actions </w:t>
+      </w:r>
+      <w:r>
+        <w:rPr>
+          <w:lang w:val="en-GB"/>
+        </w:rPr>
+        <w:t xml:space="preserve">are </w:t>
+      </w:r>
+      <w:r>
+        <w:rPr>
+          <w:lang w:val="en-GB"/>
+        </w:rPr>
+        <w:t>delimited by each episode and do not requi</w:t>
+      </w:r>
+      <w:r>
+        <w:rPr>
+          <w:lang w:val="en-GB"/>
+        </w:rPr>
+        <w:t>re information of previous steps;</w:t>
+      </w:r>
+      <w:r>
+        <w:rPr>
+          <w:lang w:val="en-GB"/>
+        </w:rPr>
+        <w:t xml:space="preserve"> for </w:t>
+      </w:r>
+      <w:r>
+        <w:rPr>
+          <w:lang w:val="en-GB"/>
+        </w:rPr>
+        <w:t>example, a</w:t>
+      </w:r>
+      <w:r>
+        <w:rPr>
+          <w:lang w:val="en-GB"/>
+        </w:rPr>
+        <w:t xml:space="preserve"> </w:t>
+      </w:r>
+      <w:r>
+        <w:rPr>
+          <w:lang w:val="en-GB"/>
+        </w:rPr>
+        <w:t xml:space="preserve">scout </w:t>
+      </w:r>
+      <w:r>
+        <w:rPr>
+          <w:lang w:val="en-GB"/>
+        </w:rPr>
+        <w:t xml:space="preserve">does not require any </w:t>
+      </w:r>
+      <w:r>
+        <w:rPr>
+          <w:lang w:val="en-GB"/>
+        </w:rPr>
+        <w:t xml:space="preserve">previous </w:t>
+      </w:r>
+      <w:r>
+        <w:rPr>
+          <w:lang w:val="en-GB"/>
+        </w:rPr>
+        <w:t xml:space="preserve">information </w:t>
+      </w:r>
+      <w:r>
+        <w:rPr>
+          <w:lang w:val="en-GB"/>
+        </w:rPr>
+        <w:t xml:space="preserve">from previous episodes </w:t>
+      </w:r>
+      <w:r>
+        <w:rPr>
+          <w:lang w:val="en-GB"/>
+        </w:rPr>
+        <w:t>to collect the garbage.</w:t>
+      </w:r>
+    </w:p>
+    <w:p>
+      <w:pPr>
+        <w:pStyle w:val="Heading2"/>
+        <w:ind w:left="375"/>
+        <w:rPr>
+          <w:lang w:val="en-GB"/>
+        </w:rPr>
+      </w:pPr>
+      <w:r>
+        <w:rPr>
+          <w:lang w:val="en-GB"/>
+        </w:rPr>
+        <w:t>Static or dynamic.</w:t>
+      </w:r>
+    </w:p>
+    <w:p>
+      <w:pPr>
+        <w:ind w:left="375"/>
+        <w:rPr>
+          <w:lang w:val="en-GB"/>
+        </w:rPr>
+      </w:pPr>
+      <w:r>
+        <w:rPr>
+          <w:lang w:val="en-GB"/>
+        </w:rPr>
+        <w:t xml:space="preserve">This environment is </w:t>
+      </w:r>
+      <w:r>
+        <w:rPr>
+          <w:b/>
+          <w:lang w:val="en-GB"/>
+        </w:rPr>
+        <w:t>static</w:t>
+      </w:r>
+      <w:r>
+        <w:rPr>
+          <w:lang w:val="en-GB"/>
+        </w:rPr>
+        <w:t xml:space="preserve"> considering the definition</w:t>
+      </w:r>
+      <w:r>
+        <w:rPr>
+          <w:lang w:val="en-GB"/>
+        </w:rPr>
+        <w:t>,</w:t>
+      </w:r>
+      <w:r>
+        <w:rPr>
+          <w:lang w:val="en-GB"/>
+        </w:rPr>
+        <w:t xml:space="preserve"> a static environment is one that can be assumed to remain unchanged except by the performance of actions by the agent. In this problem, the effect on the environment is always determined by the agents. There is no other process aside from the agents that is affecting the world.</w:t>
+      </w:r>
+      <w:r>
+        <w:rPr>
+          <w:lang w:val="en-GB"/>
+        </w:rPr>
+        <w:t xml:space="preserve"> </w:t>
+      </w:r>
+      <w:r>
+        <w:rPr>
+          <w:lang w:val="en-GB"/>
+        </w:rPr>
+        <w:t>For instance, the appearance of the garbage in the environment is performed by the system agent, and no process affects the environment.</w:t>
+      </w:r>
+    </w:p>
+    <w:p>
+      <w:pPr>
+        <w:pStyle w:val="Heading2"/>
+        <w:ind w:left="375"/>
+        <w:rPr>
+          <w:lang w:val="en-GB"/>
+        </w:rPr>
+      </w:pPr>
+      <w:r>
+        <w:rPr>
+          <w:lang w:val="en-GB"/>
+        </w:rPr>
         <w:t>Discrete or continuous.</w:t>
       </w:r>
     </w:p>
@@ -438,25 +470,26 @@
         <w:rPr>
           <w:lang w:val="en-GB"/>
         </w:rPr>
-        <w:t>The environment is discrete since it has a fixed grid organization in the environment.  This problem has a set of specific rules that gover</w:t>
-      </w:r>
-      <w:r>
-        <w:rPr>
-          <w:lang w:val="en-GB"/>
-        </w:rPr>
-        <w:t>n the environment. There exists</w:t>
-      </w:r>
-      <w:r>
-        <w:rPr>
-          <w:lang w:val="en-GB"/>
-        </w:rPr>
-        <w:t xml:space="preserve"> a number of finite actions that the agents have to do to finish the task</w:t>
-      </w:r>
-      <w:r>
-        <w:rPr>
-          <w:lang w:val="en-GB"/>
-        </w:rPr>
-        <w:t>. The time is represented in a discrete quantity of steps.</w:t>
+        <w:t xml:space="preserve">The environment is </w:t>
+      </w:r>
+      <w:r>
+        <w:rPr>
+          <w:b/>
+          <w:lang w:val="en-GB"/>
+        </w:rPr>
+        <w:t>discrete</w:t>
+      </w:r>
+      <w:r>
+        <w:rPr>
+          <w:lang w:val="en-GB"/>
+        </w:rPr>
+        <w:t xml:space="preserve"> since it has a fixed grid organization in the environment.  This problem has a set of specific rules that gover</w:t>
+      </w:r>
+      <w:r>
+        <w:rPr>
+          <w:lang w:val="en-GB"/>
+        </w:rPr>
+        <w:t>n the environment. There exists a number of finite actions that the agents have to do to finish the task. The time is represented in a discrete quantity of steps.</w:t>
       </w:r>
     </w:p>
     <w:p>
@@ -531,6 +564,7 @@
       </w:pPr>
       <w:r>
         <w:rPr>
+          <w:b/>
           <w:lang w:val="en-GB"/>
         </w:rPr>
         <w:t>Reactive</w:t>
@@ -545,13 +579,13 @@
         <w:rPr>
           <w:lang w:val="en-GB"/>
         </w:rPr>
-        <w:t xml:space="preserve"> the system agent reacts to the message from the coordinator agent to know when to start a new simulation.</w:t>
-      </w:r>
-      <w:r>
-        <w:rPr>
-          <w:lang w:val="en-GB"/>
-        </w:rPr>
         <w:t xml:space="preserve"> </w:t>
+      </w:r>
+      <w:r>
+        <w:rPr>
+          <w:lang w:val="en-GB"/>
+        </w:rPr>
+        <w:t>the system agent reacts to the initial configuration file in order to initialize the environment; it also reacts to the message from the coordinator agent to know when to proceed to the next simulation step. In this way the system agent updates the status environment.</w:t>
       </w:r>
     </w:p>
     <w:p>
@@ -593,6 +627,7 @@
       </w:pPr>
       <w:r>
         <w:rPr>
+          <w:b/>
           <w:lang w:val="en-GB"/>
         </w:rPr>
         <w:t>Reactive</w:t>
@@ -607,14 +642,16 @@
         <w:rPr>
           <w:lang w:val="en-GB"/>
         </w:rPr>
-        <w:t xml:space="preserve"> this agent only reacts to two things. The first one is to transfer information from both the scout and harvester coordinator. The second one is to tell the system agent when the task has been completed.</w:t>
-      </w:r>
-      <w:r>
-        <w:rPr>
-          <w:lang w:val="en-GB"/>
-        </w:rPr>
         <w:t xml:space="preserve"> </w:t>
       </w:r>
+      <w:r>
+        <w:rPr>
+          <w:lang w:val="en-GB"/>
+        </w:rPr>
+        <w:t>this agent only reacts to two things. The former is when the system agent initializes/updates the environment so that the coordinator agent can centralize the orders to be executed in each turn. The latter is to tell the system agent when the tasks have been completed.</w:t>
+      </w:r>
+      <w:bookmarkStart w:id="0" w:name="_GoBack"/>
+      <w:bookmarkEnd w:id="0"/>
     </w:p>
     <w:p>
       <w:pPr>
@@ -655,9 +692,16 @@
       </w:pPr>
       <w:r>
         <w:rPr>
-          <w:lang w:val="en-GB"/>
-        </w:rPr>
-        <w:t>Hybrid:</w:t>
+          <w:b/>
+          <w:lang w:val="en-GB"/>
+        </w:rPr>
+        <w:t>Hybrid</w:t>
+      </w:r>
+      <w:r>
+        <w:rPr>
+          <w:lang w:val="en-GB"/>
+        </w:rPr>
+        <w:t>:</w:t>
       </w:r>
       <w:r>
         <w:rPr>
@@ -705,21 +749,16 @@
       </w:pPr>
       <w:r>
         <w:rPr>
-          <w:lang w:val="en-GB"/>
-        </w:rPr>
-        <w:t xml:space="preserve">Hybrid: this coordinator focuses on long-term planning of </w:t>
-      </w:r>
-      <w:r>
-        <w:rPr>
-          <w:lang w:val="en-GB"/>
-        </w:rPr>
-        <w:t>recollecting</w:t>
-      </w:r>
-      <w:r>
-        <w:rPr>
-          <w:lang w:val="en-GB"/>
-        </w:rPr>
-        <w:t xml:space="preserve"> the garbage but also has to react for fast reactions in case there is garbage discovered.</w:t>
+          <w:b/>
+          <w:lang w:val="en-GB"/>
+        </w:rPr>
+        <w:t>Hybrid</w:t>
+      </w:r>
+      <w:r>
+        <w:rPr>
+          <w:lang w:val="en-GB"/>
+        </w:rPr>
+        <w:t>: this coordinator focuses on long-term planning of recollecting the garbage but also has to react for fast reactions in case there is garbage discovered.</w:t>
       </w:r>
     </w:p>
     <w:p>
@@ -749,9 +788,16 @@
       </w:pPr>
       <w:r>
         <w:rPr>
-          <w:lang w:val="en-GB"/>
-        </w:rPr>
-        <w:t>Reactive:</w:t>
+          <w:b/>
+          <w:lang w:val="en-GB"/>
+        </w:rPr>
+        <w:t>Reactive</w:t>
+      </w:r>
+      <w:r>
+        <w:rPr>
+          <w:lang w:val="en-GB"/>
+        </w:rPr>
+        <w:t>:</w:t>
       </w:r>
       <w:r>
         <w:rPr>
@@ -787,9 +833,16 @@
       </w:pPr>
       <w:r>
         <w:rPr>
-          <w:lang w:val="en-GB"/>
-        </w:rPr>
-        <w:t>Reactive:</w:t>
+          <w:b/>
+          <w:lang w:val="en-GB"/>
+        </w:rPr>
+        <w:t>Reactive</w:t>
+      </w:r>
+      <w:r>
+        <w:rPr>
+          <w:lang w:val="en-GB"/>
+        </w:rPr>
+        <w:t>:</w:t>
       </w:r>
       <w:r>
         <w:rPr>
@@ -801,31 +854,7 @@
         <w:rPr>
           <w:lang w:val="en-GB"/>
         </w:rPr>
-        <w:t xml:space="preserve">they have to react </w:t>
-      </w:r>
-      <w:r>
-        <w:rPr>
-          <w:lang w:val="en-GB"/>
-        </w:rPr>
-        <w:t xml:space="preserve">fast </w:t>
-      </w:r>
-      <w:r>
-        <w:rPr>
-          <w:lang w:val="en-GB"/>
-        </w:rPr>
-        <w:t xml:space="preserve">to changes detected such as </w:t>
-      </w:r>
-      <w:r>
-        <w:rPr>
-          <w:lang w:val="en-GB"/>
-        </w:rPr>
-        <w:t>picking up garbage</w:t>
-      </w:r>
-      <w:r>
-        <w:rPr>
-          <w:lang w:val="en-GB"/>
-        </w:rPr>
-        <w:t>.</w:t>
+        <w:t>they have to react fast to changes detected such as picking up garbage.</w:t>
       </w:r>
     </w:p>
     <w:p>
@@ -1208,13 +1237,7 @@
         <w:rPr>
           <w:lang w:val="en-GB"/>
         </w:rPr>
-        <w:t xml:space="preserve">all the </w:t>
-      </w:r>
-      <w:r>
-        <w:rPr>
-          <w:lang w:val="en-GB"/>
-        </w:rPr>
-        <w:t>harvesters</w:t>
+        <w:t>all the harvesters</w:t>
       </w:r>
       <w:r>
         <w:rPr>
@@ -1274,19 +1297,7 @@
         <w:rPr>
           <w:lang w:val="en-GB"/>
         </w:rPr>
-        <w:t xml:space="preserve"> The </w:t>
-      </w:r>
-      <w:r>
-        <w:rPr>
-          <w:lang w:val="en-GB"/>
-        </w:rPr>
-        <w:t>harvester</w:t>
-      </w:r>
-      <w:r>
-        <w:rPr>
-          <w:lang w:val="en-GB"/>
-        </w:rPr>
-        <w:t xml:space="preserve"> coordinator calculates the optimal routes.</w:t>
+        <w:t xml:space="preserve"> The harvester coordinator calculates the optimal routes.</w:t>
       </w:r>
     </w:p>
     <w:p>
@@ -1434,19 +1445,7 @@
         <w:rPr>
           <w:lang w:val="en-GB"/>
         </w:rPr>
-        <w:t xml:space="preserve">the </w:t>
-      </w:r>
-      <w:r>
-        <w:rPr>
-          <w:lang w:val="en-GB"/>
-        </w:rPr>
-        <w:t>harvester</w:t>
-      </w:r>
-      <w:r>
-        <w:rPr>
-          <w:lang w:val="en-GB"/>
-        </w:rPr>
-        <w:t xml:space="preserve"> coordinator and share information</w:t>
+        <w:t>the harvester coordinator and share information</w:t>
       </w:r>
       <w:r>
         <w:rPr>
@@ -1470,19 +1469,7 @@
         <w:rPr>
           <w:lang w:val="en-GB"/>
         </w:rPr>
-        <w:t xml:space="preserve">Reactive: they react to heir sensors to identify when </w:t>
-      </w:r>
-      <w:r>
-        <w:rPr>
-          <w:lang w:val="en-GB"/>
-        </w:rPr>
-        <w:t>to pick up garbage</w:t>
-      </w:r>
-      <w:r>
-        <w:rPr>
-          <w:lang w:val="en-GB"/>
-        </w:rPr>
-        <w:t>.</w:t>
+        <w:t>Reactive: they react to heir sensors to identify when to pick up garbage.</w:t>
       </w:r>
     </w:p>
     <w:p>
@@ -1543,7 +1530,20 @@
         <w:rPr>
           <w:lang w:val="en-GB"/>
         </w:rPr>
-        <w:t xml:space="preserve">Russell and </w:t>
+        <w:t>http://slidewiki.org/deck/1450_enviroments#tree-1450-slide-21404-6-view</w:t>
+      </w:r>
+    </w:p>
+    <w:p>
+      <w:pPr>
+        <w:rPr>
+          <w:lang w:val="en-GB"/>
+        </w:rPr>
+      </w:pPr>
+      <w:r>
+        <w:rPr>
+          <w:lang w:val="en-GB"/>
+        </w:rPr>
+        <w:t xml:space="preserve">Russell, S. &amp; </w:t>
       </w:r>
       <w:proofErr w:type="spellStart"/>
       <w:r>
@@ -1557,37 +1557,11 @@
         <w:rPr>
           <w:lang w:val="en-GB"/>
         </w:rPr>
-        <w:t xml:space="preserve"> (2009)</w:t>
-      </w:r>
-    </w:p>
-    <w:p>
-      <w:pPr>
-        <w:rPr>
-          <w:lang w:val="en-GB"/>
-        </w:rPr>
-      </w:pPr>
-      <w:r>
-        <w:rPr>
-          <w:lang w:val="en-GB"/>
-        </w:rPr>
-        <w:t xml:space="preserve">Russell, S. &amp; </w:t>
-      </w:r>
-      <w:proofErr w:type="spellStart"/>
-      <w:r>
-        <w:rPr>
-          <w:lang w:val="en-GB"/>
-        </w:rPr>
-        <w:t>Norvig</w:t>
-      </w:r>
-      <w:proofErr w:type="spellEnd"/>
-      <w:r>
-        <w:rPr>
-          <w:lang w:val="en-GB"/>
-        </w:rPr>
         <w:t>, S. (2009). Artificial Intelligence: A Modern Approach. Third Edition. Prentice Hall.</w:t>
       </w:r>
     </w:p>
     <w:sectPr>
+      <w:headerReference w:type="default" r:id="rId8"/>
       <w:pgSz w:w="12240" w:h="15840"/>
       <w:pgMar w:top="1440" w:right="1440" w:bottom="1440" w:left="1440" w:header="720" w:footer="720" w:gutter="0"/>
       <w:cols w:space="720"/>
@@ -1598,7 +1572,7 @@
 </file>
 
 <file path=word/endnotes.xml><?xml version="1.0" encoding="utf-8"?>
-<w:endnotes xmlns:wpc="http://schemas.microsoft.com/office/word/2010/wordprocessingCanvas" xmlns:cx="http://schemas.microsoft.com/office/drawing/2014/chartex" xmlns:cx1="http://schemas.microsoft.com/office/drawing/2015/9/8/chartex" xmlns:cx2="http://schemas.microsoft.com/office/drawing/2015/10/21/chartex" xmlns:mc="http://schemas.openxmlformats.org/markup-compatibility/2006" xmlns:o="urn:schemas-microsoft-com:office:office" xmlns:r="http://schemas.openxmlformats.org/officeDocument/2006/relationships" xmlns:m="http://schemas.openxmlformats.org/officeDocument/2006/math" xmlns:v="urn:schemas-microsoft-com:vml" xmlns:wp14="http://schemas.microsoft.com/office/word/2010/wordprocessingDrawing" xmlns:wp="http://schemas.openxmlformats.org/drawingml/2006/wordprocessingDrawing" xmlns:w10="urn:schemas-microsoft-com:office:word" xmlns:w="http://schemas.openxmlformats.org/wordprocessingml/2006/main" xmlns:w14="http://schemas.microsoft.com/office/word/2010/wordml" xmlns:w15="http://schemas.microsoft.com/office/word/2012/wordml" xmlns:w16se="http://schemas.microsoft.com/office/word/2015/wordml/symex" xmlns:wpg="http://schemas.microsoft.com/office/word/2010/wordprocessingGroup" xmlns:wpi="http://schemas.microsoft.com/office/word/2010/wordprocessingInk" xmlns:wne="http://schemas.microsoft.com/office/word/2006/wordml" xmlns:wps="http://schemas.microsoft.com/office/word/2010/wordprocessingShape" mc:Ignorable="w14 w15 w16se wp14">
+<w:endnotes xmlns:wpc="http://schemas.microsoft.com/office/word/2010/wordprocessingCanvas" xmlns:mo="http://schemas.microsoft.com/office/mac/office/2008/main" xmlns:mc="http://schemas.openxmlformats.org/markup-compatibility/2006" xmlns:mv="urn:schemas-microsoft-com:mac:vml" xmlns:o="urn:schemas-microsoft-com:office:office" xmlns:r="http://schemas.openxmlformats.org/officeDocument/2006/relationships" xmlns:m="http://schemas.openxmlformats.org/officeDocument/2006/math" xmlns:v="urn:schemas-microsoft-com:vml" xmlns:wp14="http://schemas.microsoft.com/office/word/2010/wordprocessingDrawing" xmlns:wp="http://schemas.openxmlformats.org/drawingml/2006/wordprocessingDrawing" xmlns:w10="urn:schemas-microsoft-com:office:word" xmlns:w="http://schemas.openxmlformats.org/wordprocessingml/2006/main" xmlns:w14="http://schemas.microsoft.com/office/word/2010/wordml" xmlns:w15="http://schemas.microsoft.com/office/word/2012/wordml" xmlns:wpg="http://schemas.microsoft.com/office/word/2010/wordprocessingGroup" xmlns:wpi="http://schemas.microsoft.com/office/word/2010/wordprocessingInk" xmlns:wne="http://schemas.microsoft.com/office/word/2006/wordml" xmlns:wps="http://schemas.microsoft.com/office/word/2010/wordprocessingShape" mc:Ignorable="w14 w15 wp14">
   <w:endnote w:type="separator" w:id="-1">
     <w:p>
       <w:pPr>
@@ -1623,7 +1597,7 @@
 </file>
 
 <file path=word/footnotes.xml><?xml version="1.0" encoding="utf-8"?>
-<w:footnotes xmlns:wpc="http://schemas.microsoft.com/office/word/2010/wordprocessingCanvas" xmlns:cx="http://schemas.microsoft.com/office/drawing/2014/chartex" xmlns:cx1="http://schemas.microsoft.com/office/drawing/2015/9/8/chartex" xmlns:cx2="http://schemas.microsoft.com/office/drawing/2015/10/21/chartex" xmlns:mc="http://schemas.openxmlformats.org/markup-compatibility/2006" xmlns:o="urn:schemas-microsoft-com:office:office" xmlns:r="http://schemas.openxmlformats.org/officeDocument/2006/relationships" xmlns:m="http://schemas.openxmlformats.org/officeDocument/2006/math" xmlns:v="urn:schemas-microsoft-com:vml" xmlns:wp14="http://schemas.microsoft.com/office/word/2010/wordprocessingDrawing" xmlns:wp="http://schemas.openxmlformats.org/drawingml/2006/wordprocessingDrawing" xmlns:w10="urn:schemas-microsoft-com:office:word" xmlns:w="http://schemas.openxmlformats.org/wordprocessingml/2006/main" xmlns:w14="http://schemas.microsoft.com/office/word/2010/wordml" xmlns:w15="http://schemas.microsoft.com/office/word/2012/wordml" xmlns:w16se="http://schemas.microsoft.com/office/word/2015/wordml/symex" xmlns:wpg="http://schemas.microsoft.com/office/word/2010/wordprocessingGroup" xmlns:wpi="http://schemas.microsoft.com/office/word/2010/wordprocessingInk" xmlns:wne="http://schemas.microsoft.com/office/word/2006/wordml" xmlns:wps="http://schemas.microsoft.com/office/word/2010/wordprocessingShape" mc:Ignorable="w14 w15 w16se wp14">
+<w:footnotes xmlns:wpc="http://schemas.microsoft.com/office/word/2010/wordprocessingCanvas" xmlns:mo="http://schemas.microsoft.com/office/mac/office/2008/main" xmlns:mc="http://schemas.openxmlformats.org/markup-compatibility/2006" xmlns:mv="urn:schemas-microsoft-com:mac:vml" xmlns:o="urn:schemas-microsoft-com:office:office" xmlns:r="http://schemas.openxmlformats.org/officeDocument/2006/relationships" xmlns:m="http://schemas.openxmlformats.org/officeDocument/2006/math" xmlns:v="urn:schemas-microsoft-com:vml" xmlns:wp14="http://schemas.microsoft.com/office/word/2010/wordprocessingDrawing" xmlns:wp="http://schemas.openxmlformats.org/drawingml/2006/wordprocessingDrawing" xmlns:w10="urn:schemas-microsoft-com:office:word" xmlns:w="http://schemas.openxmlformats.org/wordprocessingml/2006/main" xmlns:w14="http://schemas.microsoft.com/office/word/2010/wordml" xmlns:w15="http://schemas.microsoft.com/office/word/2012/wordml" xmlns:wpg="http://schemas.microsoft.com/office/word/2010/wordprocessingGroup" xmlns:wpi="http://schemas.microsoft.com/office/word/2010/wordprocessingInk" xmlns:wne="http://schemas.microsoft.com/office/word/2006/wordml" xmlns:wps="http://schemas.microsoft.com/office/word/2010/wordprocessingShape" mc:Ignorable="w14 w15 wp14">
   <w:footnote w:type="separator" w:id="-1">
     <w:p>
       <w:pPr>
@@ -1641,31 +1615,94 @@
       </w:pPr>
       <w:r>
         <w:continuationSeparator/>
-      </w:r>
-    </w:p>
-  </w:footnote>
-  <w:footnote w:id="1">
-    <w:p>
-      <w:pPr>
-        <w:pStyle w:val="FootnoteText"/>
-      </w:pPr>
-      <w:r>
-        <w:rPr>
-          <w:rStyle w:val="FootnoteReference"/>
-        </w:rPr>
-        <w:footnoteRef/>
-      </w:r>
-      <w:r>
-        <w:t xml:space="preserve"> </w:t>
       </w:r>
     </w:p>
   </w:footnote>
 </w:footnotes>
 </file>
 
+<file path=word/header1.xml><?xml version="1.0" encoding="utf-8"?>
+<w:hdr xmlns:wpc="http://schemas.microsoft.com/office/word/2010/wordprocessingCanvas" xmlns:mo="http://schemas.microsoft.com/office/mac/office/2008/main" xmlns:mc="http://schemas.openxmlformats.org/markup-compatibility/2006" xmlns:mv="urn:schemas-microsoft-com:mac:vml" xmlns:o="urn:schemas-microsoft-com:office:office" xmlns:r="http://schemas.openxmlformats.org/officeDocument/2006/relationships" xmlns:m="http://schemas.openxmlformats.org/officeDocument/2006/math" xmlns:v="urn:schemas-microsoft-com:vml" xmlns:wp14="http://schemas.microsoft.com/office/word/2010/wordprocessingDrawing" xmlns:wp="http://schemas.openxmlformats.org/drawingml/2006/wordprocessingDrawing" xmlns:w10="urn:schemas-microsoft-com:office:word" xmlns:w="http://schemas.openxmlformats.org/wordprocessingml/2006/main" xmlns:w14="http://schemas.microsoft.com/office/word/2010/wordml" xmlns:w15="http://schemas.microsoft.com/office/word/2012/wordml" xmlns:wpg="http://schemas.microsoft.com/office/word/2010/wordprocessingGroup" xmlns:wpi="http://schemas.microsoft.com/office/word/2010/wordprocessingInk" xmlns:wne="http://schemas.microsoft.com/office/word/2006/wordml" xmlns:wps="http://schemas.microsoft.com/office/word/2010/wordprocessingShape" mc:Ignorable="w14 w15 wp14">
+  <w:p>
+    <w:pPr>
+      <w:pStyle w:val="Header"/>
+      <w:rPr>
+        <w:lang w:val="en-US"/>
+      </w:rPr>
+    </w:pPr>
+    <w:r>
+      <w:rPr>
+        <w:lang w:val="en-US"/>
+      </w:rPr>
+      <w:t xml:space="preserve">Latin Group: Angel </w:t>
+    </w:r>
+    <w:proofErr w:type="spellStart"/>
+    <w:r>
+      <w:rPr>
+        <w:lang w:val="en-US"/>
+      </w:rPr>
+      <w:t>Astudillo</w:t>
+    </w:r>
+    <w:proofErr w:type="spellEnd"/>
+    <w:r>
+      <w:rPr>
+        <w:lang w:val="en-US"/>
+      </w:rPr>
+      <w:t xml:space="preserve">, Daniel </w:t>
+    </w:r>
+    <w:proofErr w:type="spellStart"/>
+    <w:r>
+      <w:rPr>
+        <w:lang w:val="en-US"/>
+      </w:rPr>
+      <w:t>García</w:t>
+    </w:r>
+    <w:proofErr w:type="spellEnd"/>
+    <w:r>
+      <w:rPr>
+        <w:lang w:val="en-US"/>
+      </w:rPr>
+      <w:t xml:space="preserve"> Zapata, Dario </w:t>
+    </w:r>
+    <w:proofErr w:type="spellStart"/>
+    <w:r>
+      <w:rPr>
+        <w:lang w:val="en-US"/>
+      </w:rPr>
+      <w:t>Principi</w:t>
+    </w:r>
+    <w:proofErr w:type="spellEnd"/>
+    <w:r>
+      <w:rPr>
+        <w:lang w:val="en-US"/>
+      </w:rPr>
+      <w:t>, Emmanuel</w:t>
+    </w:r>
+    <w:r>
+      <w:rPr>
+        <w:lang w:val="en-US"/>
+      </w:rPr>
+      <w:t xml:space="preserve"> Sanchez</w:t>
+    </w:r>
+    <w:r>
+      <w:rPr>
+        <w:lang w:val="en-US"/>
+      </w:rPr>
+      <w:t xml:space="preserve">, Pablo </w:t>
+    </w:r>
+    <w:r>
+      <w:rPr>
+        <w:lang w:val="en-US"/>
+      </w:rPr>
+      <w:t>Reynoso</w:t>
+    </w:r>
+  </w:p>
+</w:hdr>
+</file>
+
 <file path=word/numbering.xml><?xml version="1.0" encoding="utf-8"?>
-<w:numbering xmlns:wpc="http://schemas.microsoft.com/office/word/2010/wordprocessingCanvas" xmlns:cx="http://schemas.microsoft.com/office/drawing/2014/chartex" xmlns:cx1="http://schemas.microsoft.com/office/drawing/2015/9/8/chartex" xmlns:cx2="http://schemas.microsoft.com/office/drawing/2015/10/21/chartex" xmlns:mc="http://schemas.openxmlformats.org/markup-compatibility/2006" xmlns:o="urn:schemas-microsoft-com:office:office" xmlns:r="http://schemas.openxmlformats.org/officeDocument/2006/relationships" xmlns:m="http://schemas.openxmlformats.org/officeDocument/2006/math" xmlns:v="urn:schemas-microsoft-com:vml" xmlns:wp14="http://schemas.microsoft.com/office/word/2010/wordprocessingDrawing" xmlns:wp="http://schemas.openxmlformats.org/drawingml/2006/wordprocessingDrawing" xmlns:w10="urn:schemas-microsoft-com:office:word" xmlns:w="http://schemas.openxmlformats.org/wordprocessingml/2006/main" xmlns:w14="http://schemas.microsoft.com/office/word/2010/wordml" xmlns:w15="http://schemas.microsoft.com/office/word/2012/wordml" xmlns:w16se="http://schemas.microsoft.com/office/word/2015/wordml/symex" xmlns:wpg="http://schemas.microsoft.com/office/word/2010/wordprocessingGroup" xmlns:wpi="http://schemas.microsoft.com/office/word/2010/wordprocessingInk" xmlns:wne="http://schemas.microsoft.com/office/word/2006/wordml" xmlns:wps="http://schemas.microsoft.com/office/word/2010/wordprocessingShape" mc:Ignorable="w14 w15 w16se wp14">
-  <w:abstractNum w:abstractNumId="0" w15:restartNumberingAfterBreak="0">
+<w:numbering xmlns:wpc="http://schemas.microsoft.com/office/word/2010/wordprocessingCanvas" xmlns:mo="http://schemas.microsoft.com/office/mac/office/2008/main" xmlns:mc="http://schemas.openxmlformats.org/markup-compatibility/2006" xmlns:mv="urn:schemas-microsoft-com:mac:vml" xmlns:o="urn:schemas-microsoft-com:office:office" xmlns:r="http://schemas.openxmlformats.org/officeDocument/2006/relationships" xmlns:m="http://schemas.openxmlformats.org/officeDocument/2006/math" xmlns:v="urn:schemas-microsoft-com:vml" xmlns:wp14="http://schemas.microsoft.com/office/word/2010/wordprocessingDrawing" xmlns:wp="http://schemas.openxmlformats.org/drawingml/2006/wordprocessingDrawing" xmlns:w10="urn:schemas-microsoft-com:office:word" xmlns:w="http://schemas.openxmlformats.org/wordprocessingml/2006/main" xmlns:w14="http://schemas.microsoft.com/office/word/2010/wordml" xmlns:w15="http://schemas.microsoft.com/office/word/2012/wordml" xmlns:wpg="http://schemas.microsoft.com/office/word/2010/wordprocessingGroup" xmlns:wpi="http://schemas.microsoft.com/office/word/2010/wordprocessingInk" xmlns:wne="http://schemas.microsoft.com/office/word/2006/wordml" xmlns:wps="http://schemas.microsoft.com/office/word/2010/wordprocessingShape" mc:Ignorable="w14 w15 wp14">
+  <w:abstractNum w:abstractNumId="0">
     <w:nsid w:val="1DBC7E1A"/>
     <w:multiLevelType w:val="multilevel"/>
     <w:tmpl w:val="E3F4A344"/>
@@ -1814,7 +1851,7 @@
       </w:rPr>
     </w:lvl>
   </w:abstractNum>
-  <w:abstractNum w:abstractNumId="1" w15:restartNumberingAfterBreak="0">
+  <w:abstractNum w:abstractNumId="1">
     <w:nsid w:val="403B46E5"/>
     <w:multiLevelType w:val="multilevel"/>
     <w:tmpl w:val="EC9CDAEA"/>
@@ -1963,7 +2000,7 @@
       </w:rPr>
     </w:lvl>
   </w:abstractNum>
-  <w:abstractNum w:abstractNumId="2" w15:restartNumberingAfterBreak="0">
+  <w:abstractNum w:abstractNumId="2">
     <w:nsid w:val="54337CC2"/>
     <w:multiLevelType w:val="multilevel"/>
     <w:tmpl w:val="E3F4A344"/>
@@ -2125,7 +2162,7 @@
 </file>
 
 <file path=word/styles.xml><?xml version="1.0" encoding="utf-8"?>
-<w:styles xmlns:mc="http://schemas.openxmlformats.org/markup-compatibility/2006" xmlns:r="http://schemas.openxmlformats.org/officeDocument/2006/relationships" xmlns:w="http://schemas.openxmlformats.org/wordprocessingml/2006/main" xmlns:w14="http://schemas.microsoft.com/office/word/2010/wordml" xmlns:w15="http://schemas.microsoft.com/office/word/2012/wordml" xmlns:w16se="http://schemas.microsoft.com/office/word/2015/wordml/symex" mc:Ignorable="w14 w15 w16se">
+<w:styles xmlns:mc="http://schemas.openxmlformats.org/markup-compatibility/2006" xmlns:r="http://schemas.openxmlformats.org/officeDocument/2006/relationships" xmlns:w="http://schemas.openxmlformats.org/wordprocessingml/2006/main" xmlns:w14="http://schemas.microsoft.com/office/word/2010/wordml" xmlns:w15="http://schemas.microsoft.com/office/word/2012/wordml" mc:Ignorable="w14 w15">
   <w:docDefaults>
     <w:rPrDefault>
       <w:rPr>
@@ -2141,7 +2178,7 @@
       </w:pPr>
     </w:pPrDefault>
   </w:docDefaults>
-  <w:latentStyles w:defLockedState="0" w:defUIPriority="99" w:defSemiHidden="0" w:defUnhideWhenUsed="0" w:defQFormat="0" w:count="373">
+  <w:latentStyles w:defLockedState="0" w:defUIPriority="99" w:defSemiHidden="0" w:defUnhideWhenUsed="0" w:defQFormat="0" w:count="382">
     <w:lsdException w:name="Normal" w:uiPriority="0" w:qFormat="1"/>
     <w:lsdException w:name="heading 1" w:uiPriority="9" w:qFormat="1"/>
     <w:lsdException w:name="heading 2" w:semiHidden="1" w:uiPriority="9" w:unhideWhenUsed="1" w:qFormat="1"/>
@@ -2691,6 +2728,61 @@
       <w:contextualSpacing/>
     </w:pPr>
   </w:style>
+  <w:style w:type="paragraph" w:styleId="Header">
+    <w:name w:val="header"/>
+    <w:basedOn w:val="Normal"/>
+    <w:link w:val="HeaderChar"/>
+    <w:uiPriority w:val="99"/>
+    <w:unhideWhenUsed/>
+    <w:rsid w:val="000E0A68"/>
+    <w:pPr>
+      <w:tabs>
+        <w:tab w:val="center" w:pos="4680"/>
+        <w:tab w:val="right" w:pos="9360"/>
+      </w:tabs>
+      <w:spacing w:after="0" w:line="240" w:lineRule="auto"/>
+    </w:pPr>
+  </w:style>
+  <w:style w:type="character" w:customStyle="1" w:styleId="HeaderChar">
+    <w:name w:val="Header Char"/>
+    <w:basedOn w:val="DefaultParagraphFont"/>
+    <w:link w:val="Header"/>
+    <w:uiPriority w:val="99"/>
+    <w:rsid w:val="000E0A68"/>
+  </w:style>
+  <w:style w:type="paragraph" w:styleId="Footer">
+    <w:name w:val="footer"/>
+    <w:basedOn w:val="Normal"/>
+    <w:link w:val="FooterChar"/>
+    <w:uiPriority w:val="99"/>
+    <w:unhideWhenUsed/>
+    <w:rsid w:val="000E0A68"/>
+    <w:pPr>
+      <w:tabs>
+        <w:tab w:val="center" w:pos="4680"/>
+        <w:tab w:val="right" w:pos="9360"/>
+      </w:tabs>
+      <w:spacing w:after="0" w:line="240" w:lineRule="auto"/>
+    </w:pPr>
+  </w:style>
+  <w:style w:type="character" w:customStyle="1" w:styleId="FooterChar">
+    <w:name w:val="Footer Char"/>
+    <w:basedOn w:val="DefaultParagraphFont"/>
+    <w:link w:val="Footer"/>
+    <w:uiPriority w:val="99"/>
+    <w:rsid w:val="000E0A68"/>
+  </w:style>
+  <w:style w:type="character" w:styleId="Hyperlink">
+    <w:name w:val="Hyperlink"/>
+    <w:basedOn w:val="DefaultParagraphFont"/>
+    <w:uiPriority w:val="99"/>
+    <w:unhideWhenUsed/>
+    <w:rsid w:val="00571F08"/>
+    <w:rPr>
+      <w:color w:val="0563C1" w:themeColor="hyperlink"/>
+      <w:u w:val="single"/>
+    </w:rPr>
+  </w:style>
 </w:styles>
 </file>
 
@@ -2960,7 +3052,7 @@
 </file>
 
 <file path=customXml/itemProps1.xml><?xml version="1.0" encoding="utf-8"?>
-<ds:datastoreItem xmlns:ds="http://schemas.openxmlformats.org/officeDocument/2006/customXml" ds:itemID="{93679C1F-1C55-4012-B10D-34209809281E}">
+<ds:datastoreItem xmlns:ds="http://schemas.openxmlformats.org/officeDocument/2006/customXml" ds:itemID="{3F151380-4021-3C43-B5E2-CBFC005AFE99}">
   <ds:schemaRefs>
     <ds:schemaRef ds:uri="http://schemas.openxmlformats.org/officeDocument/2006/bibliography"/>
   </ds:schemaRefs>

</xml_diff>

<commit_message>
1 imagen en los slides
</commit_message>
<xml_diff>
--- a/Assignment1.docx
+++ b/Assignment1.docx
@@ -491,6 +491,8 @@
         </w:rPr>
         <w:t>n the environment. There exists a number of finite actions that the agents have to do to finish the task. The time is represented in a discrete quantity of steps.</w:t>
       </w:r>
+      <w:bookmarkStart w:id="0" w:name="_GoBack"/>
+      <w:bookmarkEnd w:id="0"/>
     </w:p>
     <w:p>
       <w:pPr>
@@ -650,8 +652,6 @@
         </w:rPr>
         <w:t>this agent only reacts to two things. The former is when the system agent initializes/updates the environment so that the coordinator agent can centralize the orders to be executed in each turn. The latter is to tell the system agent when the tasks have been completed.</w:t>
       </w:r>
-      <w:bookmarkStart w:id="0" w:name="_GoBack"/>
-      <w:bookmarkEnd w:id="0"/>
     </w:p>
     <w:p>
       <w:pPr>
@@ -931,7 +931,49 @@
         <w:rPr>
           <w:lang w:val="en-GB"/>
         </w:rPr>
-        <w:t>Reactivity: once the coordinator agent has informed that the simulation has been completed, system agent reacts to it and initiates another simulation.</w:t>
+        <w:t xml:space="preserve">Reactivity: </w:t>
+      </w:r>
+      <w:r>
+        <w:rPr>
+          <w:lang w:val="en-GB"/>
+        </w:rPr>
+        <w:t>the</w:t>
+      </w:r>
+      <w:r>
+        <w:rPr>
+          <w:lang w:val="en-GB"/>
+        </w:rPr>
+        <w:t xml:space="preserve"> only two things</w:t>
+      </w:r>
+      <w:r>
+        <w:rPr>
+          <w:lang w:val="en-GB"/>
+        </w:rPr>
+        <w:t xml:space="preserve"> system agent </w:t>
+      </w:r>
+      <w:r>
+        <w:rPr>
+          <w:lang w:val="en-GB"/>
+        </w:rPr>
+        <w:t>do is reacting</w:t>
+      </w:r>
+      <w:r>
+        <w:rPr>
+          <w:lang w:val="en-GB"/>
+        </w:rPr>
+        <w:t xml:space="preserve"> to the initial configuration file in order to initialize the en</w:t>
+      </w:r>
+      <w:r>
+        <w:rPr>
+          <w:lang w:val="en-GB"/>
+        </w:rPr>
+        <w:t>vironment and</w:t>
+      </w:r>
+      <w:r>
+        <w:rPr>
+          <w:lang w:val="en-GB"/>
+        </w:rPr>
+        <w:t xml:space="preserve"> it also reacts to the message from the coordinator agent to know when to proceed to the next simulation step. In this way the system agent updates the status environment.</w:t>
       </w:r>
     </w:p>
     <w:p>
@@ -949,33 +991,19 @@
         <w:rPr>
           <w:lang w:val="en-GB"/>
         </w:rPr>
-        <w:t>Social: this agent has to communicate with the coordinate agent to know when the simulation has finished.</w:t>
-      </w:r>
-    </w:p>
-    <w:p>
-      <w:pPr>
-        <w:pStyle w:val="Heading2"/>
-        <w:rPr>
-          <w:lang w:val="en-GB"/>
-        </w:rPr>
-      </w:pPr>
-      <w:r>
-        <w:rPr>
-          <w:lang w:val="en-GB"/>
-        </w:rPr>
-        <w:t>Coordinator</w:t>
-      </w:r>
-      <w:r>
-        <w:rPr>
-          <w:lang w:val="en-GB"/>
-        </w:rPr>
-        <w:t xml:space="preserve"> </w:t>
-      </w:r>
-      <w:r>
-        <w:rPr>
-          <w:lang w:val="en-GB"/>
-        </w:rPr>
-        <w:t>Agent</w:t>
+        <w:t>Social</w:t>
+      </w:r>
+      <w:r>
+        <w:rPr>
+          <w:lang w:val="en-GB"/>
+        </w:rPr>
+        <w:t>: this agent has to communicate</w:t>
+      </w:r>
+      <w:r>
+        <w:rPr>
+          <w:lang w:val="en-GB"/>
+        </w:rPr>
+        <w:t xml:space="preserve"> the current state to the coordinate agent.</w:t>
       </w:r>
     </w:p>
     <w:p>
@@ -993,25 +1021,19 @@
         <w:rPr>
           <w:lang w:val="en-GB"/>
         </w:rPr>
-        <w:t xml:space="preserve">Reactivity: once </w:t>
-      </w:r>
-      <w:r>
-        <w:rPr>
-          <w:lang w:val="en-GB"/>
-        </w:rPr>
-        <w:t xml:space="preserve">both scout and harvester </w:t>
-      </w:r>
-      <w:r>
-        <w:rPr>
-          <w:lang w:val="en-GB"/>
-        </w:rPr>
-        <w:t xml:space="preserve">coordinator </w:t>
-      </w:r>
-      <w:r>
-        <w:rPr>
-          <w:lang w:val="en-GB"/>
-        </w:rPr>
-        <w:t>finish their task, the coordinator has to inform the system agent to start a new simulation</w:t>
+        <w:t>//</w:t>
+      </w:r>
+      <w:r>
+        <w:rPr>
+          <w:lang w:val="en-GB"/>
+        </w:rPr>
+        <w:t xml:space="preserve">with the coordinate agent to know when </w:t>
+      </w:r>
+      <w:r>
+        <w:rPr>
+          <w:lang w:val="en-GB"/>
+        </w:rPr>
+        <w:t>to proceed to the next simulation step</w:t>
       </w:r>
       <w:r>
         <w:rPr>
@@ -1035,33 +1057,31 @@
         <w:rPr>
           <w:lang w:val="en-GB"/>
         </w:rPr>
-        <w:t>Social: The agent coordinator has to communicate with both scout and harvester coordinator and also with the system agent.</w:t>
-      </w:r>
-    </w:p>
-    <w:p>
-      <w:pPr>
-        <w:pStyle w:val="Heading2"/>
-        <w:rPr>
-          <w:lang w:val="en-GB"/>
-        </w:rPr>
-      </w:pPr>
-      <w:r>
-        <w:rPr>
-          <w:lang w:val="en-GB"/>
-        </w:rPr>
-        <w:t>Scout</w:t>
-      </w:r>
-      <w:r>
-        <w:rPr>
-          <w:lang w:val="en-GB"/>
-        </w:rPr>
-        <w:t xml:space="preserve"> </w:t>
-      </w:r>
-      <w:r>
-        <w:rPr>
-          <w:lang w:val="en-GB"/>
-        </w:rPr>
-        <w:t>Coordinator</w:t>
+        <w:t>Veracity</w:t>
+      </w:r>
+      <w:r>
+        <w:rPr>
+          <w:lang w:val="en-GB"/>
+        </w:rPr>
+        <w:t xml:space="preserve">: </w:t>
+      </w:r>
+      <w:r>
+        <w:rPr>
+          <w:lang w:val="en-GB"/>
+        </w:rPr>
+        <w:t xml:space="preserve">the information </w:t>
+      </w:r>
+      <w:r>
+        <w:rPr>
+          <w:lang w:val="en-GB"/>
+        </w:rPr>
+        <w:t>passed to the coordinator agent is, in all of cases, truthful</w:t>
+      </w:r>
+      <w:r>
+        <w:rPr>
+          <w:lang w:val="en-GB"/>
+        </w:rPr>
+        <w:t>.</w:t>
       </w:r>
     </w:p>
     <w:p>
@@ -1079,55 +1099,13 @@
         <w:rPr>
           <w:lang w:val="en-GB"/>
         </w:rPr>
-        <w:t xml:space="preserve">Social: The </w:t>
-      </w:r>
-      <w:r>
-        <w:rPr>
-          <w:lang w:val="en-GB"/>
-        </w:rPr>
-        <w:t>scout</w:t>
-      </w:r>
-      <w:r>
-        <w:rPr>
-          <w:lang w:val="en-GB"/>
-        </w:rPr>
-        <w:t xml:space="preserve"> coordinator has to communicate with </w:t>
-      </w:r>
-      <w:r>
-        <w:rPr>
-          <w:lang w:val="en-GB"/>
-        </w:rPr>
-        <w:t xml:space="preserve">all the </w:t>
-      </w:r>
-      <w:r>
-        <w:rPr>
-          <w:lang w:val="en-GB"/>
-        </w:rPr>
-        <w:t>scout</w:t>
-      </w:r>
-      <w:r>
-        <w:rPr>
-          <w:lang w:val="en-GB"/>
-        </w:rPr>
-        <w:t>s</w:t>
-      </w:r>
-      <w:r>
-        <w:rPr>
-          <w:lang w:val="en-GB"/>
-        </w:rPr>
-        <w:t xml:space="preserve"> and </w:t>
-      </w:r>
-      <w:r>
-        <w:rPr>
-          <w:lang w:val="en-GB"/>
-        </w:rPr>
-        <w:t>the coordinator agent</w:t>
-      </w:r>
-      <w:r>
-        <w:rPr>
-          <w:lang w:val="en-GB"/>
-        </w:rPr>
-        <w:t>.</w:t>
+        <w:t>Autonomy</w:t>
+      </w:r>
+      <w:r>
+        <w:rPr>
+          <w:lang w:val="en-GB"/>
+        </w:rPr>
+        <w:t>: this agent does not interact with the user, for this reason this agent is autonomous.</w:t>
       </w:r>
     </w:p>
     <w:p>
@@ -1145,37 +1123,19 @@
         <w:rPr>
           <w:lang w:val="en-GB"/>
         </w:rPr>
-        <w:t>Deliberative</w:t>
-      </w:r>
-      <w:r>
-        <w:rPr>
-          <w:lang w:val="en-GB"/>
-        </w:rPr>
-        <w:t xml:space="preserve">: </w:t>
-      </w:r>
-      <w:r>
-        <w:rPr>
-          <w:lang w:val="en-GB"/>
-        </w:rPr>
-        <w:t>coordinator has a rep</w:t>
-      </w:r>
-      <w:r>
-        <w:rPr>
-          <w:lang w:val="en-GB"/>
-        </w:rPr>
-        <w:t>resentation of the map and city</w:t>
-      </w:r>
-      <w:r>
-        <w:rPr>
-          <w:lang w:val="en-GB"/>
-        </w:rPr>
-        <w:t>.</w:t>
-      </w:r>
-      <w:r>
-        <w:rPr>
-          <w:lang w:val="en-GB"/>
-        </w:rPr>
-        <w:t xml:space="preserve"> The scout coordinator calculates the optimal routes.</w:t>
+        <w:t>T</w:t>
+      </w:r>
+      <w:r>
+        <w:rPr>
+          <w:lang w:val="en-GB"/>
+        </w:rPr>
+        <w:t>emporal continuity</w:t>
+      </w:r>
+      <w:r>
+        <w:rPr>
+          <w:lang w:val="en-GB"/>
+        </w:rPr>
+        <w:t>: this agent continues running in a thread an interacting with other agent.</w:t>
       </w:r>
     </w:p>
     <w:p>
@@ -1189,7 +1149,7 @@
         <w:rPr>
           <w:lang w:val="en-GB"/>
         </w:rPr>
-        <w:t>Harvester</w:t>
+        <w:t>Coordinator</w:t>
       </w:r>
       <w:r>
         <w:rPr>
@@ -1201,7 +1161,7 @@
         <w:rPr>
           <w:lang w:val="en-GB"/>
         </w:rPr>
-        <w:t>Coordinator</w:t>
+        <w:t>Agent</w:t>
       </w:r>
     </w:p>
     <w:p>
@@ -1219,37 +1179,67 @@
         <w:rPr>
           <w:lang w:val="en-GB"/>
         </w:rPr>
-        <w:t xml:space="preserve">Social: The </w:t>
-      </w:r>
-      <w:r>
-        <w:rPr>
-          <w:lang w:val="en-GB"/>
-        </w:rPr>
-        <w:t>harvester</w:t>
-      </w:r>
-      <w:r>
-        <w:rPr>
-          <w:lang w:val="en-GB"/>
-        </w:rPr>
-        <w:t xml:space="preserve"> coordinator has to communicate with </w:t>
-      </w:r>
-      <w:r>
-        <w:rPr>
-          <w:lang w:val="en-GB"/>
-        </w:rPr>
-        <w:t>all the harvesters</w:t>
-      </w:r>
-      <w:r>
-        <w:rPr>
-          <w:lang w:val="en-GB"/>
-        </w:rPr>
-        <w:t xml:space="preserve"> and </w:t>
-      </w:r>
-      <w:r>
-        <w:rPr>
-          <w:lang w:val="en-GB"/>
-        </w:rPr>
-        <w:t>the coordinator agent</w:t>
+        <w:t xml:space="preserve">Reactivity: once </w:t>
+      </w:r>
+      <w:r>
+        <w:rPr>
+          <w:lang w:val="en-GB"/>
+        </w:rPr>
+        <w:t xml:space="preserve">both scout and harvester </w:t>
+      </w:r>
+      <w:r>
+        <w:rPr>
+          <w:lang w:val="en-GB"/>
+        </w:rPr>
+        <w:t xml:space="preserve">coordinator </w:t>
+      </w:r>
+      <w:r>
+        <w:rPr>
+          <w:lang w:val="en-GB"/>
+        </w:rPr>
+        <w:t>finish their task</w:t>
+      </w:r>
+      <w:r>
+        <w:rPr>
+          <w:lang w:val="en-GB"/>
+        </w:rPr>
+        <w:t>s</w:t>
+      </w:r>
+      <w:r>
+        <w:rPr>
+          <w:lang w:val="en-GB"/>
+        </w:rPr>
+        <w:t xml:space="preserve">, the coordinator </w:t>
+      </w:r>
+      <w:r>
+        <w:rPr>
+          <w:lang w:val="en-GB"/>
+        </w:rPr>
+        <w:t xml:space="preserve">agent </w:t>
+      </w:r>
+      <w:r>
+        <w:rPr>
+          <w:lang w:val="en-GB"/>
+        </w:rPr>
+        <w:t xml:space="preserve">has to inform the system </w:t>
+      </w:r>
+      <w:r>
+        <w:rPr>
+          <w:lang w:val="en-GB"/>
+        </w:rPr>
+        <w:t>agent to start a next</w:t>
+      </w:r>
+      <w:r>
+        <w:rPr>
+          <w:lang w:val="en-GB"/>
+        </w:rPr>
+        <w:t xml:space="preserve"> simulation</w:t>
+      </w:r>
+      <w:r>
+        <w:rPr>
+          <w:lang w:val="en-GB"/>
+        </w:rPr>
+        <w:t xml:space="preserve"> step</w:t>
       </w:r>
       <w:r>
         <w:rPr>
@@ -1273,45 +1263,7 @@
         <w:rPr>
           <w:lang w:val="en-GB"/>
         </w:rPr>
-        <w:t>Deliberative</w:t>
-      </w:r>
-      <w:r>
-        <w:rPr>
-          <w:lang w:val="en-GB"/>
-        </w:rPr>
-        <w:t xml:space="preserve">: </w:t>
-      </w:r>
-      <w:r>
-        <w:rPr>
-          <w:lang w:val="en-GB"/>
-        </w:rPr>
-        <w:t>coordinator has a representation of the map and city</w:t>
-      </w:r>
-      <w:r>
-        <w:rPr>
-          <w:lang w:val="en-GB"/>
-        </w:rPr>
-        <w:t>.</w:t>
-      </w:r>
-      <w:r>
-        <w:rPr>
-          <w:lang w:val="en-GB"/>
-        </w:rPr>
-        <w:t xml:space="preserve"> The harvester coordinator calculates the optimal routes.</w:t>
-      </w:r>
-    </w:p>
-    <w:p>
-      <w:pPr>
-        <w:pStyle w:val="Heading2"/>
-        <w:rPr>
-          <w:lang w:val="en-GB"/>
-        </w:rPr>
-      </w:pPr>
-      <w:r>
-        <w:rPr>
-          <w:lang w:val="en-GB"/>
-        </w:rPr>
-        <w:t>Scouts</w:t>
+        <w:t>Social: The agent coordinator has to communicate with both scout and harvester coordinator and also with the system agent.</w:t>
       </w:r>
     </w:p>
     <w:p>
@@ -1329,37 +1281,31 @@
         <w:rPr>
           <w:lang w:val="en-GB"/>
         </w:rPr>
-        <w:t xml:space="preserve">Social: The </w:t>
-      </w:r>
-      <w:r>
-        <w:rPr>
-          <w:lang w:val="en-GB"/>
-        </w:rPr>
-        <w:t>scouts</w:t>
-      </w:r>
-      <w:r>
-        <w:rPr>
-          <w:lang w:val="en-GB"/>
-        </w:rPr>
-        <w:t xml:space="preserve"> </w:t>
-      </w:r>
-      <w:r>
-        <w:rPr>
-          <w:lang w:val="en-GB"/>
-        </w:rPr>
-        <w:t>have</w:t>
-      </w:r>
-      <w:r>
-        <w:rPr>
-          <w:lang w:val="en-GB"/>
-        </w:rPr>
-        <w:t xml:space="preserve"> to communicate with </w:t>
-      </w:r>
-      <w:r>
-        <w:rPr>
-          <w:lang w:val="en-GB"/>
-        </w:rPr>
-        <w:t>the scout coordinator and share information</w:t>
+        <w:t>Veracity</w:t>
+      </w:r>
+      <w:r>
+        <w:rPr>
+          <w:lang w:val="en-GB"/>
+        </w:rPr>
+        <w:t xml:space="preserve">: </w:t>
+      </w:r>
+      <w:r>
+        <w:rPr>
+          <w:lang w:val="en-GB"/>
+        </w:rPr>
+        <w:t>the information passed to the</w:t>
+      </w:r>
+      <w:r>
+        <w:rPr>
+          <w:lang w:val="en-GB"/>
+        </w:rPr>
+        <w:t xml:space="preserve"> system, scout coordinator and harvester c</w:t>
+      </w:r>
+      <w:r>
+        <w:rPr>
+          <w:lang w:val="en-GB"/>
+        </w:rPr>
+        <w:t>oordinator agent is, in all of cases, truthful</w:t>
       </w:r>
       <w:r>
         <w:rPr>
@@ -1383,21 +1329,13 @@
         <w:rPr>
           <w:lang w:val="en-GB"/>
         </w:rPr>
-        <w:t>Reactive: they react to heir sensors to identify when there’s garbage.</w:t>
-      </w:r>
-    </w:p>
-    <w:p>
-      <w:pPr>
-        <w:pStyle w:val="Heading2"/>
-        <w:rPr>
-          <w:lang w:val="en-GB"/>
-        </w:rPr>
-      </w:pPr>
-      <w:r>
-        <w:rPr>
-          <w:lang w:val="en-GB"/>
-        </w:rPr>
-        <w:t>Harvesters</w:t>
+        <w:t>Autonomy</w:t>
+      </w:r>
+      <w:r>
+        <w:rPr>
+          <w:lang w:val="en-GB"/>
+        </w:rPr>
+        <w:t>: this agent does not interact with the user, for this reason this agent is autonomous.</w:t>
       </w:r>
     </w:p>
     <w:p>
@@ -1415,13 +1353,33 @@
         <w:rPr>
           <w:lang w:val="en-GB"/>
         </w:rPr>
-        <w:t xml:space="preserve">Social: The </w:t>
-      </w:r>
-      <w:r>
-        <w:rPr>
-          <w:lang w:val="en-GB"/>
-        </w:rPr>
-        <w:t>harvesters</w:t>
+        <w:t>T</w:t>
+      </w:r>
+      <w:r>
+        <w:rPr>
+          <w:lang w:val="en-GB"/>
+        </w:rPr>
+        <w:t>emporal continuity</w:t>
+      </w:r>
+      <w:r>
+        <w:rPr>
+          <w:lang w:val="en-GB"/>
+        </w:rPr>
+        <w:t>: this agent continues running in a thread an interacting with other agent.</w:t>
+      </w:r>
+    </w:p>
+    <w:p>
+      <w:pPr>
+        <w:pStyle w:val="Heading2"/>
+        <w:rPr>
+          <w:lang w:val="en-GB"/>
+        </w:rPr>
+      </w:pPr>
+      <w:r>
+        <w:rPr>
+          <w:lang w:val="en-GB"/>
+        </w:rPr>
+        <w:t>Scout</w:t>
       </w:r>
       <w:r>
         <w:rPr>
@@ -1433,25 +1391,7 @@
         <w:rPr>
           <w:lang w:val="en-GB"/>
         </w:rPr>
-        <w:t>have</w:t>
-      </w:r>
-      <w:r>
-        <w:rPr>
-          <w:lang w:val="en-GB"/>
-        </w:rPr>
-        <w:t xml:space="preserve"> to communicate with </w:t>
-      </w:r>
-      <w:r>
-        <w:rPr>
-          <w:lang w:val="en-GB"/>
-        </w:rPr>
-        <w:t>the harvester coordinator and share information</w:t>
-      </w:r>
-      <w:r>
-        <w:rPr>
-          <w:lang w:val="en-GB"/>
-        </w:rPr>
-        <w:t>.</w:t>
+        <w:t>Coordinator</w:t>
       </w:r>
     </w:p>
     <w:p>
@@ -1469,32 +1409,650 @@
         <w:rPr>
           <w:lang w:val="en-GB"/>
         </w:rPr>
-        <w:t>Reactive: they react to heir sensors to identify when to pick up garbage.</w:t>
-      </w:r>
-    </w:p>
-    <w:p>
-      <w:pPr>
-        <w:rPr>
-          <w:lang w:val="en-GB"/>
-        </w:rPr>
-      </w:pPr>
-    </w:p>
-    <w:p>
-      <w:pPr>
-        <w:jc w:val="left"/>
-        <w:rPr>
-          <w:lang w:val="en-GB"/>
-        </w:rPr>
-      </w:pPr>
-      <w:r>
-        <w:rPr>
-          <w:lang w:val="en-GB"/>
-        </w:rPr>
-        <w:br w:type="page"/>
-      </w:r>
-    </w:p>
-    <w:p>
-      <w:pPr>
+        <w:t>Deliberative</w:t>
+      </w:r>
+      <w:r>
+        <w:rPr>
+          <w:lang w:val="en-GB"/>
+        </w:rPr>
+        <w:t xml:space="preserve">: </w:t>
+      </w:r>
+      <w:r>
+        <w:rPr>
+          <w:lang w:val="en-GB"/>
+        </w:rPr>
+        <w:t>coordinator has a rep</w:t>
+      </w:r>
+      <w:r>
+        <w:rPr>
+          <w:lang w:val="en-GB"/>
+        </w:rPr>
+        <w:t>resentation of the map and city</w:t>
+      </w:r>
+      <w:r>
+        <w:rPr>
+          <w:lang w:val="en-GB"/>
+        </w:rPr>
+        <w:t>.</w:t>
+      </w:r>
+      <w:r>
+        <w:rPr>
+          <w:lang w:val="en-GB"/>
+        </w:rPr>
+        <w:t xml:space="preserve"> The scout coordinator calculates the optimal routes</w:t>
+      </w:r>
+      <w:r>
+        <w:rPr>
+          <w:lang w:val="en-GB"/>
+        </w:rPr>
+        <w:t xml:space="preserve"> to look for garbage</w:t>
+      </w:r>
+      <w:r>
+        <w:rPr>
+          <w:lang w:val="en-GB"/>
+        </w:rPr>
+        <w:t>.</w:t>
+      </w:r>
+    </w:p>
+    <w:p>
+      <w:pPr>
+        <w:pStyle w:val="ListParagraph"/>
+        <w:numPr>
+          <w:ilvl w:val="0"/>
+          <w:numId w:val="3"/>
+        </w:numPr>
+        <w:rPr>
+          <w:lang w:val="en-GB"/>
+        </w:rPr>
+      </w:pPr>
+      <w:r>
+        <w:rPr>
+          <w:lang w:val="en-GB"/>
+        </w:rPr>
+        <w:t xml:space="preserve">Social: The </w:t>
+      </w:r>
+      <w:r>
+        <w:rPr>
+          <w:lang w:val="en-GB"/>
+        </w:rPr>
+        <w:t>scout</w:t>
+      </w:r>
+      <w:r>
+        <w:rPr>
+          <w:lang w:val="en-GB"/>
+        </w:rPr>
+        <w:t xml:space="preserve"> coordinator has to communicate with </w:t>
+      </w:r>
+      <w:r>
+        <w:rPr>
+          <w:lang w:val="en-GB"/>
+        </w:rPr>
+        <w:t xml:space="preserve">all the </w:t>
+      </w:r>
+      <w:r>
+        <w:rPr>
+          <w:lang w:val="en-GB"/>
+        </w:rPr>
+        <w:t>scout</w:t>
+      </w:r>
+      <w:r>
+        <w:rPr>
+          <w:lang w:val="en-GB"/>
+        </w:rPr>
+        <w:t>s</w:t>
+      </w:r>
+      <w:r>
+        <w:rPr>
+          <w:lang w:val="en-GB"/>
+        </w:rPr>
+        <w:t xml:space="preserve"> and </w:t>
+      </w:r>
+      <w:r>
+        <w:rPr>
+          <w:lang w:val="en-GB"/>
+        </w:rPr>
+        <w:t>the coordinator agent</w:t>
+      </w:r>
+      <w:r>
+        <w:rPr>
+          <w:lang w:val="en-GB"/>
+        </w:rPr>
+        <w:t>.</w:t>
+      </w:r>
+    </w:p>
+    <w:p>
+      <w:pPr>
+        <w:pStyle w:val="ListParagraph"/>
+        <w:numPr>
+          <w:ilvl w:val="0"/>
+          <w:numId w:val="3"/>
+        </w:numPr>
+        <w:rPr>
+          <w:lang w:val="en-GB"/>
+        </w:rPr>
+      </w:pPr>
+      <w:r>
+        <w:rPr>
+          <w:lang w:val="en-GB"/>
+        </w:rPr>
+        <w:t>Veracity</w:t>
+      </w:r>
+      <w:r>
+        <w:rPr>
+          <w:lang w:val="en-GB"/>
+        </w:rPr>
+        <w:t xml:space="preserve">: </w:t>
+      </w:r>
+      <w:r>
+        <w:rPr>
+          <w:lang w:val="en-GB"/>
+        </w:rPr>
+        <w:t>the information passed to the</w:t>
+      </w:r>
+      <w:r>
+        <w:rPr>
+          <w:lang w:val="en-GB"/>
+        </w:rPr>
+        <w:t xml:space="preserve"> </w:t>
+      </w:r>
+      <w:r>
+        <w:rPr>
+          <w:lang w:val="en-GB"/>
+        </w:rPr>
+        <w:t>scout and coordinator agent is, in all of cases, truthful</w:t>
+      </w:r>
+      <w:r>
+        <w:rPr>
+          <w:lang w:val="en-GB"/>
+        </w:rPr>
+        <w:t>.</w:t>
+      </w:r>
+    </w:p>
+    <w:p>
+      <w:pPr>
+        <w:pStyle w:val="ListParagraph"/>
+        <w:numPr>
+          <w:ilvl w:val="0"/>
+          <w:numId w:val="3"/>
+        </w:numPr>
+        <w:rPr>
+          <w:lang w:val="en-GB"/>
+        </w:rPr>
+      </w:pPr>
+      <w:r>
+        <w:rPr>
+          <w:lang w:val="en-GB"/>
+        </w:rPr>
+        <w:t>Autonomy</w:t>
+      </w:r>
+      <w:r>
+        <w:rPr>
+          <w:lang w:val="en-GB"/>
+        </w:rPr>
+        <w:t>: this agent does not interact with the user, for this reason this agent is autonomous.</w:t>
+      </w:r>
+    </w:p>
+    <w:p>
+      <w:pPr>
+        <w:pStyle w:val="ListParagraph"/>
+        <w:numPr>
+          <w:ilvl w:val="0"/>
+          <w:numId w:val="3"/>
+        </w:numPr>
+        <w:rPr>
+          <w:lang w:val="en-GB"/>
+        </w:rPr>
+      </w:pPr>
+      <w:r>
+        <w:rPr>
+          <w:lang w:val="en-GB"/>
+        </w:rPr>
+        <w:t>T</w:t>
+      </w:r>
+      <w:r>
+        <w:rPr>
+          <w:lang w:val="en-GB"/>
+        </w:rPr>
+        <w:t>emporal continuity</w:t>
+      </w:r>
+      <w:r>
+        <w:rPr>
+          <w:lang w:val="en-GB"/>
+        </w:rPr>
+        <w:t>: this agent continues running in a thread an interacting with other agent.</w:t>
+      </w:r>
+    </w:p>
+    <w:p>
+      <w:pPr>
+        <w:pStyle w:val="Heading2"/>
+        <w:rPr>
+          <w:lang w:val="en-GB"/>
+        </w:rPr>
+      </w:pPr>
+      <w:r>
+        <w:rPr>
+          <w:lang w:val="en-GB"/>
+        </w:rPr>
+        <w:t>Harvester</w:t>
+      </w:r>
+      <w:r>
+        <w:rPr>
+          <w:lang w:val="en-GB"/>
+        </w:rPr>
+        <w:t xml:space="preserve"> </w:t>
+      </w:r>
+      <w:r>
+        <w:rPr>
+          <w:lang w:val="en-GB"/>
+        </w:rPr>
+        <w:t>Coordinator</w:t>
+      </w:r>
+    </w:p>
+    <w:p>
+      <w:pPr>
+        <w:pStyle w:val="ListParagraph"/>
+        <w:numPr>
+          <w:ilvl w:val="0"/>
+          <w:numId w:val="3"/>
+        </w:numPr>
+        <w:rPr>
+          <w:lang w:val="en-GB"/>
+        </w:rPr>
+      </w:pPr>
+      <w:r>
+        <w:rPr>
+          <w:lang w:val="en-GB"/>
+        </w:rPr>
+        <w:t>Deliberative</w:t>
+      </w:r>
+      <w:r>
+        <w:rPr>
+          <w:lang w:val="en-GB"/>
+        </w:rPr>
+        <w:t xml:space="preserve">: </w:t>
+      </w:r>
+      <w:r>
+        <w:rPr>
+          <w:lang w:val="en-GB"/>
+        </w:rPr>
+        <w:t>coordinator has a representation of the map and city</w:t>
+      </w:r>
+      <w:r>
+        <w:rPr>
+          <w:lang w:val="en-GB"/>
+        </w:rPr>
+        <w:t>.</w:t>
+      </w:r>
+      <w:r>
+        <w:rPr>
+          <w:lang w:val="en-GB"/>
+        </w:rPr>
+        <w:t xml:space="preserve"> The harvester coordinator calculates the optimal routes</w:t>
+      </w:r>
+      <w:r>
+        <w:rPr>
+          <w:lang w:val="en-GB"/>
+        </w:rPr>
+        <w:t xml:space="preserve"> to harvest garbage</w:t>
+      </w:r>
+      <w:r>
+        <w:rPr>
+          <w:lang w:val="en-GB"/>
+        </w:rPr>
+        <w:t>.</w:t>
+      </w:r>
+    </w:p>
+    <w:p>
+      <w:pPr>
+        <w:pStyle w:val="ListParagraph"/>
+        <w:numPr>
+          <w:ilvl w:val="0"/>
+          <w:numId w:val="3"/>
+        </w:numPr>
+        <w:rPr>
+          <w:lang w:val="en-GB"/>
+        </w:rPr>
+      </w:pPr>
+      <w:r>
+        <w:rPr>
+          <w:lang w:val="en-GB"/>
+        </w:rPr>
+        <w:t xml:space="preserve">Social: The </w:t>
+      </w:r>
+      <w:r>
+        <w:rPr>
+          <w:lang w:val="en-GB"/>
+        </w:rPr>
+        <w:t>harvester</w:t>
+      </w:r>
+      <w:r>
+        <w:rPr>
+          <w:lang w:val="en-GB"/>
+        </w:rPr>
+        <w:t xml:space="preserve"> coordinator has to communicate with </w:t>
+      </w:r>
+      <w:r>
+        <w:rPr>
+          <w:lang w:val="en-GB"/>
+        </w:rPr>
+        <w:t>all the harvesters</w:t>
+      </w:r>
+      <w:r>
+        <w:rPr>
+          <w:lang w:val="en-GB"/>
+        </w:rPr>
+        <w:t xml:space="preserve"> and </w:t>
+      </w:r>
+      <w:r>
+        <w:rPr>
+          <w:lang w:val="en-GB"/>
+        </w:rPr>
+        <w:t>the coordinator agent</w:t>
+      </w:r>
+      <w:r>
+        <w:rPr>
+          <w:lang w:val="en-GB"/>
+        </w:rPr>
+        <w:t>.</w:t>
+      </w:r>
+    </w:p>
+    <w:p>
+      <w:pPr>
+        <w:pStyle w:val="ListParagraph"/>
+        <w:numPr>
+          <w:ilvl w:val="0"/>
+          <w:numId w:val="3"/>
+        </w:numPr>
+        <w:rPr>
+          <w:lang w:val="en-GB"/>
+        </w:rPr>
+      </w:pPr>
+      <w:r>
+        <w:rPr>
+          <w:lang w:val="en-GB"/>
+        </w:rPr>
+        <w:t>Veracity</w:t>
+      </w:r>
+      <w:r>
+        <w:rPr>
+          <w:lang w:val="en-GB"/>
+        </w:rPr>
+        <w:t xml:space="preserve">: </w:t>
+      </w:r>
+      <w:r>
+        <w:rPr>
+          <w:lang w:val="en-GB"/>
+        </w:rPr>
+        <w:t xml:space="preserve">the information passed to the </w:t>
+      </w:r>
+      <w:r>
+        <w:rPr>
+          <w:lang w:val="en-GB"/>
+        </w:rPr>
+        <w:t>harvester</w:t>
+      </w:r>
+      <w:r>
+        <w:rPr>
+          <w:lang w:val="en-GB"/>
+        </w:rPr>
+        <w:t xml:space="preserve"> and coordinator agent is, in all of cases, truthful</w:t>
+      </w:r>
+      <w:r>
+        <w:rPr>
+          <w:lang w:val="en-GB"/>
+        </w:rPr>
+        <w:t>.</w:t>
+      </w:r>
+    </w:p>
+    <w:p>
+      <w:pPr>
+        <w:pStyle w:val="ListParagraph"/>
+        <w:numPr>
+          <w:ilvl w:val="0"/>
+          <w:numId w:val="3"/>
+        </w:numPr>
+        <w:rPr>
+          <w:lang w:val="en-GB"/>
+        </w:rPr>
+      </w:pPr>
+      <w:r>
+        <w:rPr>
+          <w:lang w:val="en-GB"/>
+        </w:rPr>
+        <w:t>Autonomy</w:t>
+      </w:r>
+      <w:r>
+        <w:rPr>
+          <w:lang w:val="en-GB"/>
+        </w:rPr>
+        <w:t>: this agent does not interact with the user, for this reason this agent is autonomous.</w:t>
+      </w:r>
+    </w:p>
+    <w:p>
+      <w:pPr>
+        <w:pStyle w:val="ListParagraph"/>
+        <w:numPr>
+          <w:ilvl w:val="0"/>
+          <w:numId w:val="3"/>
+        </w:numPr>
+        <w:rPr>
+          <w:lang w:val="en-GB"/>
+        </w:rPr>
+      </w:pPr>
+      <w:r>
+        <w:rPr>
+          <w:lang w:val="en-GB"/>
+        </w:rPr>
+        <w:t>T</w:t>
+      </w:r>
+      <w:r>
+        <w:rPr>
+          <w:lang w:val="en-GB"/>
+        </w:rPr>
+        <w:t>emporal continuity</w:t>
+      </w:r>
+      <w:r>
+        <w:rPr>
+          <w:lang w:val="en-GB"/>
+        </w:rPr>
+        <w:t>: this agent continues running in a thread an interacting with other agent.</w:t>
+      </w:r>
+    </w:p>
+    <w:p>
+      <w:pPr>
+        <w:pStyle w:val="Heading2"/>
+        <w:rPr>
+          <w:lang w:val="en-GB"/>
+        </w:rPr>
+      </w:pPr>
+      <w:r>
+        <w:rPr>
+          <w:lang w:val="en-GB"/>
+        </w:rPr>
+        <w:t>Scouts</w:t>
+      </w:r>
+    </w:p>
+    <w:p>
+      <w:pPr>
+        <w:pStyle w:val="ListParagraph"/>
+        <w:numPr>
+          <w:ilvl w:val="0"/>
+          <w:numId w:val="3"/>
+        </w:numPr>
+        <w:rPr>
+          <w:lang w:val="en-GB"/>
+        </w:rPr>
+      </w:pPr>
+      <w:r>
+        <w:rPr>
+          <w:lang w:val="en-GB"/>
+        </w:rPr>
+        <w:t xml:space="preserve">Reactive: they react to </w:t>
+      </w:r>
+      <w:r>
+        <w:rPr>
+          <w:lang w:val="en-GB"/>
+        </w:rPr>
+        <w:t>t</w:t>
+      </w:r>
+      <w:r>
+        <w:rPr>
+          <w:lang w:val="en-GB"/>
+        </w:rPr>
+        <w:t>heir sensors to identify when there’s garbage</w:t>
+      </w:r>
+      <w:r>
+        <w:rPr>
+          <w:lang w:val="en-GB"/>
+        </w:rPr>
+        <w:t xml:space="preserve"> </w:t>
+      </w:r>
+      <w:r>
+        <w:rPr>
+          <w:lang w:val="en-GB"/>
+        </w:rPr>
+        <w:t xml:space="preserve">and to execute the </w:t>
+      </w:r>
+      <w:r>
+        <w:rPr>
+          <w:lang w:val="en-GB"/>
+        </w:rPr>
+        <w:t>scout</w:t>
+      </w:r>
+      <w:r>
+        <w:rPr>
+          <w:lang w:val="en-GB"/>
+        </w:rPr>
+        <w:t xml:space="preserve"> coordinator plan</w:t>
+      </w:r>
+      <w:r>
+        <w:rPr>
+          <w:lang w:val="en-GB"/>
+        </w:rPr>
+        <w:t>.</w:t>
+      </w:r>
+    </w:p>
+    <w:p>
+      <w:pPr>
+        <w:pStyle w:val="ListParagraph"/>
+        <w:numPr>
+          <w:ilvl w:val="0"/>
+          <w:numId w:val="3"/>
+        </w:numPr>
+        <w:rPr>
+          <w:lang w:val="en-GB"/>
+        </w:rPr>
+      </w:pPr>
+      <w:r>
+        <w:rPr>
+          <w:lang w:val="en-GB"/>
+        </w:rPr>
+        <w:t xml:space="preserve">Social: The </w:t>
+      </w:r>
+      <w:r>
+        <w:rPr>
+          <w:lang w:val="en-GB"/>
+        </w:rPr>
+        <w:t>scouts</w:t>
+      </w:r>
+      <w:r>
+        <w:rPr>
+          <w:lang w:val="en-GB"/>
+        </w:rPr>
+        <w:t xml:space="preserve"> </w:t>
+      </w:r>
+      <w:r>
+        <w:rPr>
+          <w:lang w:val="en-GB"/>
+        </w:rPr>
+        <w:t>have</w:t>
+      </w:r>
+      <w:r>
+        <w:rPr>
+          <w:lang w:val="en-GB"/>
+        </w:rPr>
+        <w:t xml:space="preserve"> to communicate with </w:t>
+      </w:r>
+      <w:r>
+        <w:rPr>
+          <w:lang w:val="en-GB"/>
+        </w:rPr>
+        <w:t>the scout coordinator and share information</w:t>
+      </w:r>
+      <w:r>
+        <w:rPr>
+          <w:lang w:val="en-GB"/>
+        </w:rPr>
+        <w:t>.</w:t>
+      </w:r>
+    </w:p>
+    <w:p>
+      <w:pPr>
+        <w:pStyle w:val="ListParagraph"/>
+        <w:numPr>
+          <w:ilvl w:val="0"/>
+          <w:numId w:val="3"/>
+        </w:numPr>
+        <w:rPr>
+          <w:lang w:val="en-GB"/>
+        </w:rPr>
+      </w:pPr>
+      <w:r>
+        <w:rPr>
+          <w:lang w:val="en-GB"/>
+        </w:rPr>
+        <w:t>Veracity</w:t>
+      </w:r>
+      <w:r>
+        <w:rPr>
+          <w:lang w:val="en-GB"/>
+        </w:rPr>
+        <w:t xml:space="preserve">: </w:t>
+      </w:r>
+      <w:r>
+        <w:rPr>
+          <w:lang w:val="en-GB"/>
+        </w:rPr>
+        <w:t>the information passed to the scout coordinator agent is, in all of cases, truthful</w:t>
+      </w:r>
+      <w:r>
+        <w:rPr>
+          <w:lang w:val="en-GB"/>
+        </w:rPr>
+        <w:t>.</w:t>
+      </w:r>
+    </w:p>
+    <w:p>
+      <w:pPr>
+        <w:pStyle w:val="ListParagraph"/>
+        <w:numPr>
+          <w:ilvl w:val="0"/>
+          <w:numId w:val="3"/>
+        </w:numPr>
+        <w:rPr>
+          <w:lang w:val="en-GB"/>
+        </w:rPr>
+      </w:pPr>
+      <w:r>
+        <w:rPr>
+          <w:lang w:val="en-GB"/>
+        </w:rPr>
+        <w:t>Autonomy</w:t>
+      </w:r>
+      <w:r>
+        <w:rPr>
+          <w:lang w:val="en-GB"/>
+        </w:rPr>
+        <w:t>: this agent does not interact with the user, for this reason this agent is autonomous.</w:t>
+      </w:r>
+    </w:p>
+    <w:p>
+      <w:pPr>
+        <w:pStyle w:val="ListParagraph"/>
+        <w:numPr>
+          <w:ilvl w:val="0"/>
+          <w:numId w:val="3"/>
+        </w:numPr>
         <w:rPr>
           <w:lang w:val="en-GB"/>
         </w:rPr>
@@ -1504,6 +2062,256 @@
           <w:lang w:val="en-GB"/>
         </w:rPr>
         <w:lastRenderedPageBreak/>
+        <w:t>T</w:t>
+      </w:r>
+      <w:r>
+        <w:rPr>
+          <w:lang w:val="en-GB"/>
+        </w:rPr>
+        <w:t>emporal continuity</w:t>
+      </w:r>
+      <w:r>
+        <w:rPr>
+          <w:lang w:val="en-GB"/>
+        </w:rPr>
+        <w:t>: this agent continues running in a thread an interacting with other agent.</w:t>
+      </w:r>
+    </w:p>
+    <w:p>
+      <w:pPr>
+        <w:pStyle w:val="Heading2"/>
+        <w:rPr>
+          <w:lang w:val="en-GB"/>
+        </w:rPr>
+      </w:pPr>
+      <w:r>
+        <w:rPr>
+          <w:lang w:val="en-GB"/>
+        </w:rPr>
+        <w:t>Harvesters</w:t>
+      </w:r>
+    </w:p>
+    <w:p>
+      <w:pPr>
+        <w:pStyle w:val="ListParagraph"/>
+        <w:numPr>
+          <w:ilvl w:val="0"/>
+          <w:numId w:val="3"/>
+        </w:numPr>
+        <w:rPr>
+          <w:lang w:val="en-GB"/>
+        </w:rPr>
+      </w:pPr>
+      <w:r>
+        <w:rPr>
+          <w:lang w:val="en-GB"/>
+        </w:rPr>
+        <w:t xml:space="preserve">Reactive: they react to </w:t>
+      </w:r>
+      <w:r>
+        <w:rPr>
+          <w:lang w:val="en-GB"/>
+        </w:rPr>
+        <w:t>t</w:t>
+      </w:r>
+      <w:r>
+        <w:rPr>
+          <w:lang w:val="en-GB"/>
+        </w:rPr>
+        <w:t>heir sensors to identify when to pick up</w:t>
+      </w:r>
+      <w:r>
+        <w:rPr>
+          <w:lang w:val="en-GB"/>
+        </w:rPr>
+        <w:t>/</w:t>
+      </w:r>
+      <w:r>
+        <w:rPr>
+          <w:lang w:val="en-GB"/>
+        </w:rPr>
+        <w:t xml:space="preserve"> garbage</w:t>
+      </w:r>
+      <w:r>
+        <w:rPr>
+          <w:lang w:val="en-GB"/>
+        </w:rPr>
+        <w:t xml:space="preserve"> and to execute the harvester coordinator plan</w:t>
+      </w:r>
+      <w:r>
+        <w:rPr>
+          <w:lang w:val="en-GB"/>
+        </w:rPr>
+        <w:t>.</w:t>
+      </w:r>
+    </w:p>
+    <w:p>
+      <w:pPr>
+        <w:pStyle w:val="ListParagraph"/>
+        <w:numPr>
+          <w:ilvl w:val="0"/>
+          <w:numId w:val="3"/>
+        </w:numPr>
+        <w:rPr>
+          <w:lang w:val="en-GB"/>
+        </w:rPr>
+      </w:pPr>
+      <w:r>
+        <w:rPr>
+          <w:lang w:val="en-GB"/>
+        </w:rPr>
+        <w:t xml:space="preserve">Social: The </w:t>
+      </w:r>
+      <w:r>
+        <w:rPr>
+          <w:lang w:val="en-GB"/>
+        </w:rPr>
+        <w:t>harvesters</w:t>
+      </w:r>
+      <w:r>
+        <w:rPr>
+          <w:lang w:val="en-GB"/>
+        </w:rPr>
+        <w:t xml:space="preserve"> </w:t>
+      </w:r>
+      <w:r>
+        <w:rPr>
+          <w:lang w:val="en-GB"/>
+        </w:rPr>
+        <w:t>have</w:t>
+      </w:r>
+      <w:r>
+        <w:rPr>
+          <w:lang w:val="en-GB"/>
+        </w:rPr>
+        <w:t xml:space="preserve"> to communicate with </w:t>
+      </w:r>
+      <w:r>
+        <w:rPr>
+          <w:lang w:val="en-GB"/>
+        </w:rPr>
+        <w:t>the harvester coordinator and share information</w:t>
+      </w:r>
+      <w:r>
+        <w:rPr>
+          <w:lang w:val="en-GB"/>
+        </w:rPr>
+        <w:t>.</w:t>
+      </w:r>
+    </w:p>
+    <w:p>
+      <w:pPr>
+        <w:pStyle w:val="ListParagraph"/>
+        <w:numPr>
+          <w:ilvl w:val="0"/>
+          <w:numId w:val="3"/>
+        </w:numPr>
+        <w:rPr>
+          <w:lang w:val="en-GB"/>
+        </w:rPr>
+      </w:pPr>
+      <w:r>
+        <w:rPr>
+          <w:lang w:val="en-GB"/>
+        </w:rPr>
+        <w:t>Veracity</w:t>
+      </w:r>
+      <w:r>
+        <w:rPr>
+          <w:lang w:val="en-GB"/>
+        </w:rPr>
+        <w:t xml:space="preserve">: </w:t>
+      </w:r>
+      <w:r>
+        <w:rPr>
+          <w:lang w:val="en-GB"/>
+        </w:rPr>
+        <w:t>the information passed to the harvester coordinator agent is, in all of cases, truthful</w:t>
+      </w:r>
+      <w:r>
+        <w:rPr>
+          <w:lang w:val="en-GB"/>
+        </w:rPr>
+        <w:t>.</w:t>
+      </w:r>
+    </w:p>
+    <w:p>
+      <w:pPr>
+        <w:pStyle w:val="ListParagraph"/>
+        <w:numPr>
+          <w:ilvl w:val="0"/>
+          <w:numId w:val="3"/>
+        </w:numPr>
+        <w:rPr>
+          <w:lang w:val="en-GB"/>
+        </w:rPr>
+      </w:pPr>
+      <w:r>
+        <w:rPr>
+          <w:lang w:val="en-GB"/>
+        </w:rPr>
+        <w:t>Autonomy</w:t>
+      </w:r>
+      <w:r>
+        <w:rPr>
+          <w:lang w:val="en-GB"/>
+        </w:rPr>
+        <w:t>: this agent does not interact with the user, for this reason this agent is autonomous</w:t>
+      </w:r>
+      <w:r>
+        <w:rPr>
+          <w:lang w:val="en-GB"/>
+        </w:rPr>
+        <w:t>.</w:t>
+      </w:r>
+    </w:p>
+    <w:p>
+      <w:pPr>
+        <w:pStyle w:val="ListParagraph"/>
+        <w:numPr>
+          <w:ilvl w:val="0"/>
+          <w:numId w:val="3"/>
+        </w:numPr>
+        <w:rPr>
+          <w:lang w:val="en-GB"/>
+        </w:rPr>
+      </w:pPr>
+      <w:r>
+        <w:rPr>
+          <w:lang w:val="en-GB"/>
+        </w:rPr>
+        <w:t>T</w:t>
+      </w:r>
+      <w:r>
+        <w:rPr>
+          <w:lang w:val="en-GB"/>
+        </w:rPr>
+        <w:t>emporal continuity</w:t>
+      </w:r>
+      <w:r>
+        <w:rPr>
+          <w:lang w:val="en-GB"/>
+        </w:rPr>
+        <w:t>: this agent continues running in a thread an interacting with other agent.</w:t>
+      </w:r>
+    </w:p>
+    <w:p>
+      <w:pPr>
+        <w:rPr>
+          <w:lang w:val="en-GB"/>
+        </w:rPr>
+      </w:pPr>
+    </w:p>
+    <w:p>
+      <w:pPr>
+        <w:rPr>
+          <w:lang w:val="en-GB"/>
+        </w:rPr>
+      </w:pPr>
+      <w:r>
+        <w:rPr>
+          <w:lang w:val="en-GB"/>
+        </w:rPr>
         <w:t>Bibliography:</w:t>
       </w:r>
     </w:p>
@@ -3052,7 +3860,7 @@
 </file>
 
 <file path=customXml/itemProps1.xml><?xml version="1.0" encoding="utf-8"?>
-<ds:datastoreItem xmlns:ds="http://schemas.openxmlformats.org/officeDocument/2006/customXml" ds:itemID="{3F151380-4021-3C43-B5E2-CBFC005AFE99}">
+<ds:datastoreItem xmlns:ds="http://schemas.openxmlformats.org/officeDocument/2006/customXml" ds:itemID="{8AEF38C7-7D0E-8044-9513-FF6113768A4B}">
   <ds:schemaRefs>
     <ds:schemaRef ds:uri="http://schemas.openxmlformats.org/officeDocument/2006/bibliography"/>
   </ds:schemaRefs>

</xml_diff>